<commit_message>
Updated course task report and added some links
</commit_message>
<xml_diff>
--- a/Studying/OOP/Course work/CourseTaskOOP.docx
+++ b/Studying/OOP/Course work/CourseTaskOOP.docx
@@ -468,23 +468,15 @@
           <w:szCs w:val="28"/>
           <w:lang w:val="uk-UA"/>
         </w:rPr>
-        <w:t>, МОВА ПРОЕКТУВАННЯ</w:t>
-      </w:r>
-      <w:r>
-        <w:rPr>
-          <w:rFonts w:cs="Times New Roman"/>
-          <w:szCs w:val="28"/>
-          <w:lang w:val="uk-UA"/>
-        </w:rPr>
-        <w:t>, МОДЕЛЮВАННЯ</w:t>
-      </w:r>
-      <w:r>
-        <w:rPr>
-          <w:rFonts w:cs="Times New Roman"/>
-          <w:szCs w:val="28"/>
-          <w:lang w:val="uk-UA"/>
-        </w:rPr>
-        <w:t>, ПРЕДМЕТНА ОБЛАСТЬ</w:t>
+        <w:t xml:space="preserve">, </w:t>
+      </w:r>
+      <w:r>
+        <w:rPr>
+          <w:rFonts w:cs="Times New Roman"/>
+          <w:szCs w:val="28"/>
+          <w:lang w:val="uk-UA"/>
+        </w:rPr>
+        <w:t>ПРЕДМЕТНА ОБЛАСТЬ</w:t>
       </w:r>
       <w:r>
         <w:rPr>
@@ -511,7 +503,6 @@
           <w:szCs w:val="28"/>
           <w:lang w:val="uk-UA"/>
         </w:rPr>
-        <w:tab/>
         <w:t xml:space="preserve">Пропонується розробити </w:t>
       </w:r>
       <w:proofErr w:type="spellStart"/>
@@ -556,7 +547,6 @@
         <w:rPr>
           <w:rFonts w:cs="Times New Roman"/>
           <w:szCs w:val="28"/>
-          <w:lang w:val="uk-UA"/>
         </w:rPr>
       </w:pPr>
       <w:r>
@@ -571,53 +561,70 @@
         <w:rPr>
           <w:rFonts w:cs="Times New Roman"/>
           <w:szCs w:val="28"/>
-          <w:highlight w:val="yellow"/>
-          <w:lang w:val="uk-UA"/>
-        </w:rPr>
-        <w:t>користувачу _____</w:t>
-      </w:r>
-      <w:r>
-        <w:rPr>
-          <w:rFonts w:cs="Times New Roman"/>
-          <w:szCs w:val="28"/>
-          <w:lang w:val="uk-UA"/>
-        </w:rPr>
-        <w:t>. Модель програмного продукту буде побудована за допомогою діаграми класів (</w:t>
-      </w:r>
-      <w:proofErr w:type="spellStart"/>
-      <w:r>
-        <w:rPr>
-          <w:rFonts w:cs="Times New Roman"/>
-          <w:szCs w:val="28"/>
-          <w:lang w:val="uk-UA"/>
-        </w:rPr>
-        <w:t>англ</w:t>
-      </w:r>
-      <w:proofErr w:type="spellEnd"/>
-      <w:r>
-        <w:rPr>
-          <w:rFonts w:cs="Times New Roman"/>
-          <w:szCs w:val="28"/>
-          <w:lang w:val="uk-UA"/>
-        </w:rPr>
-        <w:t xml:space="preserve">. </w:t>
-      </w:r>
-      <w:r>
-        <w:rPr>
-          <w:rFonts w:cs="Times New Roman"/>
-          <w:noProof/>
-          <w:szCs w:val="28"/>
-          <w:lang w:val="uk-UA"/>
-        </w:rPr>
-        <w:t>Unified Modeling Language –</w:t>
-      </w:r>
-      <w:r>
-        <w:rPr>
-          <w:rFonts w:cs="Times New Roman"/>
-          <w:szCs w:val="28"/>
-          <w:lang w:val="uk-UA"/>
-        </w:rPr>
-        <w:t xml:space="preserve"> UML).</w:t>
+          <w:lang w:val="uk-UA"/>
+        </w:rPr>
+        <w:t xml:space="preserve">керувати реєстром публікацій в бібліотеці, а також реєстром користувачів за допомогою </w:t>
+      </w:r>
+      <w:r>
+        <w:rPr>
+          <w:rFonts w:cs="Times New Roman"/>
+          <w:szCs w:val="28"/>
+          <w:lang w:val="en-US"/>
+        </w:rPr>
+        <w:t>CLI</w:t>
+      </w:r>
+      <w:r>
+        <w:rPr>
+          <w:rFonts w:cs="Times New Roman"/>
+          <w:szCs w:val="28"/>
+          <w:lang w:val="uk-UA"/>
+        </w:rPr>
+        <w:t>.</w:t>
+      </w:r>
+      <w:r>
+        <w:rPr>
+          <w:rFonts w:cs="Times New Roman"/>
+          <w:szCs w:val="28"/>
+        </w:rPr>
+        <w:t xml:space="preserve"> </w:t>
+      </w:r>
+      <w:r>
+        <w:rPr>
+          <w:rFonts w:cs="Times New Roman"/>
+          <w:szCs w:val="28"/>
+          <w:lang w:val="uk-UA"/>
+        </w:rPr>
+        <w:t xml:space="preserve">Модель програмного продукту буде побудована за допомогою </w:t>
+      </w:r>
+      <w:r>
+        <w:rPr>
+          <w:rFonts w:cs="Times New Roman"/>
+          <w:szCs w:val="28"/>
+          <w:lang w:val="en-US"/>
+        </w:rPr>
+        <w:t>UML</w:t>
+      </w:r>
+      <w:r>
+        <w:rPr>
+          <w:rFonts w:cs="Times New Roman"/>
+          <w:szCs w:val="28"/>
+        </w:rPr>
+        <w:t>-</w:t>
+      </w:r>
+      <w:r>
+        <w:rPr>
+          <w:rFonts w:cs="Times New Roman"/>
+          <w:szCs w:val="28"/>
+          <w:lang w:val="uk-UA"/>
+        </w:rPr>
+        <w:t>діаграми класів</w:t>
+      </w:r>
+      <w:r>
+        <w:rPr>
+          <w:rFonts w:cs="Times New Roman"/>
+          <w:szCs w:val="28"/>
+        </w:rPr>
+        <w:t>.</w:t>
       </w:r>
     </w:p>
     <w:p>
@@ -658,6 +665,7 @@
         <w:p>
           <w:pPr>
             <w:pStyle w:val="a7"/>
+            <w:spacing w:line="360" w:lineRule="auto"/>
             <w:jc w:val="center"/>
             <w:rPr>
               <w:rFonts w:ascii="Times New Roman" w:hAnsi="Times New Roman" w:cs="Times New Roman"/>
@@ -673,8 +681,6 @@
             </w:rPr>
             <w:t>ЗМІСТ</w:t>
           </w:r>
-          <w:bookmarkStart w:id="0" w:name="_GoBack"/>
-          <w:bookmarkEnd w:id="0"/>
         </w:p>
         <w:p>
           <w:pPr>
@@ -698,7 +704,7 @@
           <w:r>
             <w:fldChar w:fldCharType="separate"/>
           </w:r>
-          <w:hyperlink w:anchor="_Toc59100714" w:history="1">
+          <w:hyperlink w:anchor="_Toc59291144" w:history="1">
             <w:r>
               <w:rPr>
                 <w:rStyle w:val="a8"/>
@@ -726,7 +732,7 @@
                 <w:noProof/>
                 <w:webHidden/>
               </w:rPr>
-              <w:instrText xml:space="preserve"> PAGEREF _Toc59100714 \h </w:instrText>
+              <w:instrText xml:space="preserve"> PAGEREF _Toc59291144 \h </w:instrText>
             </w:r>
             <w:r>
               <w:rPr>
@@ -770,7 +776,7 @@
               <w:lang w:eastAsia="ru-RU"/>
             </w:rPr>
           </w:pPr>
-          <w:hyperlink w:anchor="_Toc59100715" w:history="1">
+          <w:hyperlink w:anchor="_Toc59291145" w:history="1">
             <w:r>
               <w:rPr>
                 <w:rStyle w:val="a8"/>
@@ -798,7 +804,7 @@
                 <w:noProof/>
                 <w:webHidden/>
               </w:rPr>
-              <w:instrText xml:space="preserve"> PAGEREF _Toc59100715 \h </w:instrText>
+              <w:instrText xml:space="preserve"> PAGEREF _Toc59291145 \h </w:instrText>
             </w:r>
             <w:r>
               <w:rPr>
@@ -842,7 +848,7 @@
               <w:lang w:eastAsia="ru-RU"/>
             </w:rPr>
           </w:pPr>
-          <w:hyperlink w:anchor="_Toc59100716" w:history="1">
+          <w:hyperlink w:anchor="_Toc59291146" w:history="1">
             <w:r>
               <w:rPr>
                 <w:rStyle w:val="a8"/>
@@ -870,7 +876,7 @@
                 <w:noProof/>
                 <w:webHidden/>
               </w:rPr>
-              <w:instrText xml:space="preserve"> PAGEREF _Toc59100716 \h </w:instrText>
+              <w:instrText xml:space="preserve"> PAGEREF _Toc59291146 \h </w:instrText>
             </w:r>
             <w:r>
               <w:rPr>
@@ -914,7 +920,7 @@
               <w:lang w:eastAsia="ru-RU"/>
             </w:rPr>
           </w:pPr>
-          <w:hyperlink w:anchor="_Toc59100717" w:history="1">
+          <w:hyperlink w:anchor="_Toc59291147" w:history="1">
             <w:r>
               <w:rPr>
                 <w:rStyle w:val="a8"/>
@@ -942,7 +948,7 @@
                 <w:noProof/>
                 <w:webHidden/>
               </w:rPr>
-              <w:instrText xml:space="preserve"> PAGEREF _Toc59100717 \h </w:instrText>
+              <w:instrText xml:space="preserve"> PAGEREF _Toc59291147 \h </w:instrText>
             </w:r>
             <w:r>
               <w:rPr>
@@ -986,7 +992,7 @@
               <w:lang w:eastAsia="ru-RU"/>
             </w:rPr>
           </w:pPr>
-          <w:hyperlink w:anchor="_Toc59100718" w:history="1">
+          <w:hyperlink w:anchor="_Toc59291148" w:history="1">
             <w:r>
               <w:rPr>
                 <w:rStyle w:val="a8"/>
@@ -1014,7 +1020,7 @@
                 <w:noProof/>
                 <w:webHidden/>
               </w:rPr>
-              <w:instrText xml:space="preserve"> PAGEREF _Toc59100718 \h </w:instrText>
+              <w:instrText xml:space="preserve"> PAGEREF _Toc59291148 \h </w:instrText>
             </w:r>
             <w:r>
               <w:rPr>
@@ -1058,7 +1064,7 @@
               <w:lang w:eastAsia="ru-RU"/>
             </w:rPr>
           </w:pPr>
-          <w:hyperlink w:anchor="_Toc59100719" w:history="1">
+          <w:hyperlink w:anchor="_Toc59291149" w:history="1">
             <w:r>
               <w:rPr>
                 <w:rStyle w:val="a8"/>
@@ -1086,7 +1092,7 @@
                 <w:noProof/>
                 <w:webHidden/>
               </w:rPr>
-              <w:instrText xml:space="preserve"> PAGEREF _Toc59100719 \h </w:instrText>
+              <w:instrText xml:space="preserve"> PAGEREF _Toc59291149 \h </w:instrText>
             </w:r>
             <w:r>
               <w:rPr>
@@ -1130,7 +1136,7 @@
               <w:lang w:eastAsia="ru-RU"/>
             </w:rPr>
           </w:pPr>
-          <w:hyperlink w:anchor="_Toc59100720" w:history="1">
+          <w:hyperlink w:anchor="_Toc59291150" w:history="1">
             <w:r>
               <w:rPr>
                 <w:rStyle w:val="a8"/>
@@ -1158,7 +1164,7 @@
                 <w:noProof/>
                 <w:webHidden/>
               </w:rPr>
-              <w:instrText xml:space="preserve"> PAGEREF _Toc59100720 \h </w:instrText>
+              <w:instrText xml:space="preserve"> PAGEREF _Toc59291150 \h </w:instrText>
             </w:r>
             <w:r>
               <w:rPr>
@@ -1202,7 +1208,7 @@
               <w:lang w:eastAsia="ru-RU"/>
             </w:rPr>
           </w:pPr>
-          <w:hyperlink w:anchor="_Toc59100721" w:history="1">
+          <w:hyperlink w:anchor="_Toc59291151" w:history="1">
             <w:r>
               <w:rPr>
                 <w:rStyle w:val="a8"/>
@@ -1230,7 +1236,7 @@
                 <w:noProof/>
                 <w:webHidden/>
               </w:rPr>
-              <w:instrText xml:space="preserve"> PAGEREF _Toc59100721 \h </w:instrText>
+              <w:instrText xml:space="preserve"> PAGEREF _Toc59291151 \h </w:instrText>
             </w:r>
             <w:r>
               <w:rPr>
@@ -1274,7 +1280,7 @@
               <w:lang w:eastAsia="ru-RU"/>
             </w:rPr>
           </w:pPr>
-          <w:hyperlink w:anchor="_Toc59100722" w:history="1">
+          <w:hyperlink w:anchor="_Toc59291152" w:history="1">
             <w:r>
               <w:rPr>
                 <w:rStyle w:val="a8"/>
@@ -1318,7 +1324,7 @@
                 <w:noProof/>
                 <w:webHidden/>
               </w:rPr>
-              <w:instrText xml:space="preserve"> PAGEREF _Toc59100722 \h </w:instrText>
+              <w:instrText xml:space="preserve"> PAGEREF _Toc59291152 \h </w:instrText>
             </w:r>
             <w:r>
               <w:rPr>
@@ -1339,6 +1345,366 @@
                 <w:webHidden/>
               </w:rPr>
               <w:t>9</w:t>
+            </w:r>
+            <w:r>
+              <w:rPr>
+                <w:noProof/>
+                <w:webHidden/>
+              </w:rPr>
+              <w:fldChar w:fldCharType="end"/>
+            </w:r>
+          </w:hyperlink>
+        </w:p>
+        <w:p>
+          <w:pPr>
+            <w:pStyle w:val="11"/>
+            <w:tabs>
+              <w:tab w:val="right" w:leader="dot" w:pos="9345"/>
+            </w:tabs>
+            <w:rPr>
+              <w:rFonts w:asciiTheme="minorHAnsi" w:eastAsiaTheme="minorEastAsia" w:hAnsiTheme="minorHAnsi"/>
+              <w:noProof/>
+              <w:sz w:val="22"/>
+              <w:lang w:eastAsia="ru-RU"/>
+            </w:rPr>
+          </w:pPr>
+          <w:hyperlink w:anchor="_Toc59291153" w:history="1">
+            <w:r>
+              <w:rPr>
+                <w:rStyle w:val="a8"/>
+                <w:noProof/>
+                <w:lang w:val="uk-UA"/>
+              </w:rPr>
+              <w:t>РОЗДІЛ 3 РЕЗУЛЬТАТИ РОБОТИ</w:t>
+            </w:r>
+            <w:r>
+              <w:rPr>
+                <w:noProof/>
+                <w:webHidden/>
+              </w:rPr>
+              <w:tab/>
+            </w:r>
+            <w:r>
+              <w:rPr>
+                <w:noProof/>
+                <w:webHidden/>
+              </w:rPr>
+              <w:fldChar w:fldCharType="begin"/>
+            </w:r>
+            <w:r>
+              <w:rPr>
+                <w:noProof/>
+                <w:webHidden/>
+              </w:rPr>
+              <w:instrText xml:space="preserve"> PAGEREF _Toc59291153 \h </w:instrText>
+            </w:r>
+            <w:r>
+              <w:rPr>
+                <w:noProof/>
+                <w:webHidden/>
+              </w:rPr>
+            </w:r>
+            <w:r>
+              <w:rPr>
+                <w:noProof/>
+                <w:webHidden/>
+              </w:rPr>
+              <w:fldChar w:fldCharType="separate"/>
+            </w:r>
+            <w:r>
+              <w:rPr>
+                <w:noProof/>
+                <w:webHidden/>
+              </w:rPr>
+              <w:t>13</w:t>
+            </w:r>
+            <w:r>
+              <w:rPr>
+                <w:noProof/>
+                <w:webHidden/>
+              </w:rPr>
+              <w:fldChar w:fldCharType="end"/>
+            </w:r>
+          </w:hyperlink>
+        </w:p>
+        <w:p>
+          <w:pPr>
+            <w:pStyle w:val="21"/>
+            <w:tabs>
+              <w:tab w:val="right" w:leader="dot" w:pos="9345"/>
+            </w:tabs>
+            <w:rPr>
+              <w:rFonts w:asciiTheme="minorHAnsi" w:eastAsiaTheme="minorEastAsia" w:hAnsiTheme="minorHAnsi"/>
+              <w:noProof/>
+              <w:sz w:val="22"/>
+              <w:lang w:eastAsia="ru-RU"/>
+            </w:rPr>
+          </w:pPr>
+          <w:hyperlink w:anchor="_Toc59291154" w:history="1">
+            <w:r>
+              <w:rPr>
+                <w:rStyle w:val="a8"/>
+                <w:noProof/>
+                <w:lang w:val="uk-UA"/>
+              </w:rPr>
+              <w:t>3.1 Тестування</w:t>
+            </w:r>
+            <w:r>
+              <w:rPr>
+                <w:noProof/>
+                <w:webHidden/>
+              </w:rPr>
+              <w:tab/>
+            </w:r>
+            <w:r>
+              <w:rPr>
+                <w:noProof/>
+                <w:webHidden/>
+              </w:rPr>
+              <w:fldChar w:fldCharType="begin"/>
+            </w:r>
+            <w:r>
+              <w:rPr>
+                <w:noProof/>
+                <w:webHidden/>
+              </w:rPr>
+              <w:instrText xml:space="preserve"> PAGEREF _Toc59291154 \h </w:instrText>
+            </w:r>
+            <w:r>
+              <w:rPr>
+                <w:noProof/>
+                <w:webHidden/>
+              </w:rPr>
+            </w:r>
+            <w:r>
+              <w:rPr>
+                <w:noProof/>
+                <w:webHidden/>
+              </w:rPr>
+              <w:fldChar w:fldCharType="separate"/>
+            </w:r>
+            <w:r>
+              <w:rPr>
+                <w:noProof/>
+                <w:webHidden/>
+              </w:rPr>
+              <w:t>13</w:t>
+            </w:r>
+            <w:r>
+              <w:rPr>
+                <w:noProof/>
+                <w:webHidden/>
+              </w:rPr>
+              <w:fldChar w:fldCharType="end"/>
+            </w:r>
+          </w:hyperlink>
+        </w:p>
+        <w:p>
+          <w:pPr>
+            <w:pStyle w:val="21"/>
+            <w:tabs>
+              <w:tab w:val="right" w:leader="dot" w:pos="9345"/>
+            </w:tabs>
+            <w:rPr>
+              <w:rFonts w:asciiTheme="minorHAnsi" w:eastAsiaTheme="minorEastAsia" w:hAnsiTheme="minorHAnsi"/>
+              <w:noProof/>
+              <w:sz w:val="22"/>
+              <w:lang w:eastAsia="ru-RU"/>
+            </w:rPr>
+          </w:pPr>
+          <w:hyperlink w:anchor="_Toc59291155" w:history="1">
+            <w:r>
+              <w:rPr>
+                <w:rStyle w:val="a8"/>
+                <w:noProof/>
+                <w:lang w:val="uk-UA"/>
+              </w:rPr>
+              <w:t>3.2 Інструкція для користувача</w:t>
+            </w:r>
+            <w:r>
+              <w:rPr>
+                <w:noProof/>
+                <w:webHidden/>
+              </w:rPr>
+              <w:tab/>
+            </w:r>
+            <w:r>
+              <w:rPr>
+                <w:noProof/>
+                <w:webHidden/>
+              </w:rPr>
+              <w:fldChar w:fldCharType="begin"/>
+            </w:r>
+            <w:r>
+              <w:rPr>
+                <w:noProof/>
+                <w:webHidden/>
+              </w:rPr>
+              <w:instrText xml:space="preserve"> PAGEREF _Toc59291155 \h </w:instrText>
+            </w:r>
+            <w:r>
+              <w:rPr>
+                <w:noProof/>
+                <w:webHidden/>
+              </w:rPr>
+            </w:r>
+            <w:r>
+              <w:rPr>
+                <w:noProof/>
+                <w:webHidden/>
+              </w:rPr>
+              <w:fldChar w:fldCharType="separate"/>
+            </w:r>
+            <w:r>
+              <w:rPr>
+                <w:noProof/>
+                <w:webHidden/>
+              </w:rPr>
+              <w:t>16</w:t>
+            </w:r>
+            <w:r>
+              <w:rPr>
+                <w:noProof/>
+                <w:webHidden/>
+              </w:rPr>
+              <w:fldChar w:fldCharType="end"/>
+            </w:r>
+          </w:hyperlink>
+        </w:p>
+        <w:p>
+          <w:pPr>
+            <w:pStyle w:val="11"/>
+            <w:tabs>
+              <w:tab w:val="right" w:leader="dot" w:pos="9345"/>
+            </w:tabs>
+            <w:rPr>
+              <w:rFonts w:asciiTheme="minorHAnsi" w:eastAsiaTheme="minorEastAsia" w:hAnsiTheme="minorHAnsi"/>
+              <w:noProof/>
+              <w:sz w:val="22"/>
+              <w:lang w:eastAsia="ru-RU"/>
+            </w:rPr>
+          </w:pPr>
+          <w:hyperlink w:anchor="_Toc59291156" w:history="1">
+            <w:r>
+              <w:rPr>
+                <w:rStyle w:val="a8"/>
+                <w:noProof/>
+                <w:lang w:val="uk-UA"/>
+              </w:rPr>
+              <w:t>ВИСНОВОК</w:t>
+            </w:r>
+            <w:r>
+              <w:rPr>
+                <w:noProof/>
+                <w:webHidden/>
+              </w:rPr>
+              <w:tab/>
+            </w:r>
+            <w:r>
+              <w:rPr>
+                <w:noProof/>
+                <w:webHidden/>
+              </w:rPr>
+              <w:fldChar w:fldCharType="begin"/>
+            </w:r>
+            <w:r>
+              <w:rPr>
+                <w:noProof/>
+                <w:webHidden/>
+              </w:rPr>
+              <w:instrText xml:space="preserve"> PAGEREF _Toc59291156 \h </w:instrText>
+            </w:r>
+            <w:r>
+              <w:rPr>
+                <w:noProof/>
+                <w:webHidden/>
+              </w:rPr>
+            </w:r>
+            <w:r>
+              <w:rPr>
+                <w:noProof/>
+                <w:webHidden/>
+              </w:rPr>
+              <w:fldChar w:fldCharType="separate"/>
+            </w:r>
+            <w:r>
+              <w:rPr>
+                <w:noProof/>
+                <w:webHidden/>
+              </w:rPr>
+              <w:t>18</w:t>
+            </w:r>
+            <w:r>
+              <w:rPr>
+                <w:noProof/>
+                <w:webHidden/>
+              </w:rPr>
+              <w:fldChar w:fldCharType="end"/>
+            </w:r>
+          </w:hyperlink>
+        </w:p>
+        <w:p>
+          <w:pPr>
+            <w:pStyle w:val="11"/>
+            <w:tabs>
+              <w:tab w:val="right" w:leader="dot" w:pos="9345"/>
+            </w:tabs>
+            <w:rPr>
+              <w:rFonts w:asciiTheme="minorHAnsi" w:eastAsiaTheme="minorEastAsia" w:hAnsiTheme="minorHAnsi"/>
+              <w:noProof/>
+              <w:sz w:val="22"/>
+              <w:lang w:eastAsia="ru-RU"/>
+            </w:rPr>
+          </w:pPr>
+          <w:hyperlink w:anchor="_Toc59291157" w:history="1">
+            <w:r>
+              <w:rPr>
+                <w:rStyle w:val="a8"/>
+                <w:noProof/>
+                <w:lang w:val="uk-UA"/>
+              </w:rPr>
+              <w:t>ПЕРЕЛІК ДЖЕРЕЛ ПОСИЛАНЬ</w:t>
+            </w:r>
+            <w:r>
+              <w:rPr>
+                <w:noProof/>
+                <w:webHidden/>
+              </w:rPr>
+              <w:tab/>
+            </w:r>
+            <w:r>
+              <w:rPr>
+                <w:noProof/>
+                <w:webHidden/>
+              </w:rPr>
+              <w:fldChar w:fldCharType="begin"/>
+            </w:r>
+            <w:r>
+              <w:rPr>
+                <w:noProof/>
+                <w:webHidden/>
+              </w:rPr>
+              <w:instrText xml:space="preserve"> PAGEREF _Toc59291157 \h </w:instrText>
+            </w:r>
+            <w:r>
+              <w:rPr>
+                <w:noProof/>
+                <w:webHidden/>
+              </w:rPr>
+            </w:r>
+            <w:r>
+              <w:rPr>
+                <w:noProof/>
+                <w:webHidden/>
+              </w:rPr>
+              <w:fldChar w:fldCharType="separate"/>
+            </w:r>
+            <w:r>
+              <w:rPr>
+                <w:noProof/>
+                <w:webHidden/>
+              </w:rPr>
+              <w:t>19</w:t>
             </w:r>
             <w:r>
               <w:rPr>
@@ -1384,7 +1750,7 @@
           <w:lang w:val="uk-UA"/>
         </w:rPr>
       </w:pPr>
-      <w:bookmarkStart w:id="1" w:name="_Toc59100714"/>
+      <w:bookmarkStart w:id="0" w:name="_Toc59291144"/>
       <w:r>
         <w:rPr>
           <w:lang w:val="uk-UA"/>
@@ -1392,10 +1758,11 @@
         <w:lastRenderedPageBreak/>
         <w:t>СПИСОК ПОЗНАЧЕНЬ ТА СКОРОЧЕНЬ</w:t>
       </w:r>
-      <w:bookmarkEnd w:id="1"/>
-    </w:p>
-    <w:p>
-      <w:pPr>
+      <w:bookmarkEnd w:id="0"/>
+    </w:p>
+    <w:p>
+      <w:pPr>
+        <w:ind w:firstLine="709"/>
         <w:jc w:val="both"/>
         <w:rPr>
           <w:rFonts w:cs="Times New Roman"/>
@@ -1411,7 +1778,7 @@
           <w:szCs w:val="28"/>
           <w:lang w:val="uk-UA"/>
         </w:rPr>
-        <w:t>ООП – об</w:t>
+        <w:t xml:space="preserve">ООП </w:t>
       </w:r>
       <w:r>
         <w:rPr>
@@ -1420,11 +1787,21 @@
           <w:szCs w:val="28"/>
           <w:lang w:val="uk-UA"/>
         </w:rPr>
+        <w:t>– об</w:t>
+      </w:r>
+      <w:r>
+        <w:rPr>
+          <w:rFonts w:cs="Times New Roman"/>
+          <w:noProof/>
+          <w:szCs w:val="28"/>
+          <w:lang w:val="uk-UA"/>
+        </w:rPr>
         <w:t>’єктно-орієнтовне програмування.</w:t>
       </w:r>
     </w:p>
     <w:p>
       <w:pPr>
+        <w:ind w:firstLine="709"/>
         <w:jc w:val="both"/>
         <w:rPr>
           <w:rFonts w:cs="Times New Roman"/>
@@ -1440,20 +1817,57 @@
           <w:szCs w:val="28"/>
           <w:lang w:val="uk-UA"/>
         </w:rPr>
-        <w:t>UML (англ. Unified Modeling Language)</w:t>
-      </w:r>
-      <w:r>
+        <w:t xml:space="preserve">ПрО (предметна область) – </w:t>
+      </w:r>
+      <w:r>
+        <w:rPr>
+          <w:lang w:val="uk-UA"/>
+        </w:rPr>
+        <w:t>частина реального світу, що розглядається в межах певного контексту.</w:t>
+      </w:r>
+    </w:p>
+    <w:p>
+      <w:pPr>
+        <w:ind w:firstLine="709"/>
+        <w:jc w:val="both"/>
         <w:rPr>
           <w:rFonts w:cs="Times New Roman"/>
           <w:noProof/>
           <w:szCs w:val="28"/>
           <w:lang w:val="uk-UA"/>
         </w:rPr>
+      </w:pPr>
+      <w:r>
+        <w:rPr>
+          <w:rFonts w:cs="Times New Roman"/>
+          <w:noProof/>
+          <w:szCs w:val="28"/>
+          <w:lang w:val="uk-UA"/>
+        </w:rPr>
+        <w:t>UML</w:t>
+      </w:r>
+      <w:r>
+        <w:rPr>
+          <w:rFonts w:cs="Times New Roman"/>
+          <w:noProof/>
+          <w:szCs w:val="28"/>
+          <w:lang w:val="uk-UA"/>
+        </w:rPr>
+        <w:t xml:space="preserve"> (англ. Unified Modeling Language)</w:t>
+      </w:r>
+      <w:r>
+        <w:rPr>
+          <w:rFonts w:cs="Times New Roman"/>
+          <w:noProof/>
+          <w:szCs w:val="28"/>
+          <w:lang w:val="uk-UA"/>
+        </w:rPr>
         <w:t xml:space="preserve"> – уніфікована мова моделювання.</w:t>
       </w:r>
     </w:p>
     <w:p>
       <w:pPr>
+        <w:ind w:firstLine="709"/>
         <w:jc w:val="both"/>
         <w:rPr>
           <w:rFonts w:cs="Times New Roman"/>
@@ -1469,7 +1883,7 @@
           <w:szCs w:val="28"/>
           <w:lang w:val="uk-UA"/>
         </w:rPr>
-        <w:t>JDK (англ. Java Development Kit) – безкоштовний розповсюджуваний Oracle комплект розр</w:t>
+        <w:t>JDK</w:t>
       </w:r>
       <w:r>
         <w:rPr>
@@ -1478,13 +1892,336 @@
           <w:szCs w:val="28"/>
           <w:lang w:val="uk-UA"/>
         </w:rPr>
+        <w:t xml:space="preserve"> (англ. Java Development Kit) – безкоштовний розповсюджуваний Oracle комплект розр</w:t>
+      </w:r>
+      <w:r>
+        <w:rPr>
+          <w:rFonts w:cs="Times New Roman"/>
+          <w:noProof/>
+          <w:szCs w:val="28"/>
+          <w:lang w:val="uk-UA"/>
+        </w:rPr>
         <w:t>обника застосунків на мові Java.</w:t>
       </w:r>
     </w:p>
     <w:p>
       <w:pPr>
-        <w:rPr>
-          <w:lang w:val="en-US"/>
+        <w:ind w:firstLine="709"/>
+        <w:jc w:val="both"/>
+        <w:rPr>
+          <w:lang w:val="uk-UA"/>
+        </w:rPr>
+      </w:pPr>
+      <w:r>
+        <w:rPr>
+          <w:lang w:val="en-US"/>
+        </w:rPr>
+        <w:t>SOLID</w:t>
+      </w:r>
+      <w:r>
+        <w:rPr>
+          <w:lang w:val="uk-UA"/>
+        </w:rPr>
+        <w:t xml:space="preserve"> – абревіатура п'яти основних принципів проектування в об'єктно-орієнтованому програмуванні </w:t>
+      </w:r>
+      <w:r>
+        <w:rPr>
+          <w:lang w:val="uk-UA"/>
+        </w:rPr>
+        <w:t>–</w:t>
+      </w:r>
+      <w:r>
+        <w:rPr>
+          <w:lang w:val="uk-UA"/>
+        </w:rPr>
+        <w:t xml:space="preserve"> </w:t>
+      </w:r>
+      <w:r>
+        <w:rPr>
+          <w:lang w:val="en-US"/>
+        </w:rPr>
+        <w:t>Single</w:t>
+      </w:r>
+      <w:r>
+        <w:rPr>
+          <w:lang w:val="uk-UA"/>
+        </w:rPr>
+        <w:t xml:space="preserve"> </w:t>
+      </w:r>
+      <w:r>
+        <w:rPr>
+          <w:lang w:val="en-US"/>
+        </w:rPr>
+        <w:t>responsibility</w:t>
+      </w:r>
+      <w:r>
+        <w:rPr>
+          <w:lang w:val="uk-UA"/>
+        </w:rPr>
+        <w:t xml:space="preserve">, </w:t>
+      </w:r>
+      <w:r>
+        <w:rPr>
+          <w:lang w:val="en-US"/>
+        </w:rPr>
+        <w:t>Open</w:t>
+      </w:r>
+      <w:r>
+        <w:rPr>
+          <w:lang w:val="uk-UA"/>
+        </w:rPr>
+        <w:t>-</w:t>
+      </w:r>
+      <w:r>
+        <w:rPr>
+          <w:lang w:val="en-US"/>
+        </w:rPr>
+        <w:t>closed</w:t>
+      </w:r>
+      <w:r>
+        <w:rPr>
+          <w:lang w:val="uk-UA"/>
+        </w:rPr>
+        <w:t xml:space="preserve">, </w:t>
+      </w:r>
+      <w:proofErr w:type="spellStart"/>
+      <w:r>
+        <w:rPr>
+          <w:lang w:val="en-US"/>
+        </w:rPr>
+        <w:t>Liskov</w:t>
+      </w:r>
+      <w:proofErr w:type="spellEnd"/>
+      <w:r>
+        <w:rPr>
+          <w:lang w:val="uk-UA"/>
+        </w:rPr>
+        <w:t xml:space="preserve"> </w:t>
+      </w:r>
+      <w:r>
+        <w:rPr>
+          <w:lang w:val="en-US"/>
+        </w:rPr>
+        <w:t>substitution</w:t>
+      </w:r>
+      <w:r>
+        <w:rPr>
+          <w:lang w:val="uk-UA"/>
+        </w:rPr>
+        <w:t xml:space="preserve">, </w:t>
+      </w:r>
+      <w:r>
+        <w:rPr>
+          <w:lang w:val="en-US"/>
+        </w:rPr>
+        <w:t>Interface</w:t>
+      </w:r>
+      <w:r>
+        <w:rPr>
+          <w:lang w:val="uk-UA"/>
+        </w:rPr>
+        <w:t xml:space="preserve"> </w:t>
+      </w:r>
+      <w:r>
+        <w:rPr>
+          <w:lang w:val="en-US"/>
+        </w:rPr>
+        <w:t>segregation</w:t>
+      </w:r>
+      <w:r>
+        <w:rPr>
+          <w:lang w:val="uk-UA"/>
+        </w:rPr>
+        <w:t xml:space="preserve"> і </w:t>
+      </w:r>
+      <w:r>
+        <w:rPr>
+          <w:lang w:val="en-US"/>
+        </w:rPr>
+        <w:t>Dependency</w:t>
+      </w:r>
+      <w:r>
+        <w:rPr>
+          <w:lang w:val="uk-UA"/>
+        </w:rPr>
+        <w:t xml:space="preserve"> </w:t>
+      </w:r>
+      <w:r>
+        <w:rPr>
+          <w:lang w:val="en-US"/>
+        </w:rPr>
+        <w:t>inversion</w:t>
+      </w:r>
+      <w:r>
+        <w:rPr>
+          <w:lang w:val="uk-UA"/>
+        </w:rPr>
+        <w:t xml:space="preserve">. У перекладі на </w:t>
+      </w:r>
+      <w:r>
+        <w:rPr>
+          <w:lang w:val="uk-UA"/>
+        </w:rPr>
+        <w:t>українську</w:t>
+      </w:r>
+      <w:r>
+        <w:rPr>
+          <w:lang w:val="uk-UA"/>
+        </w:rPr>
+        <w:t xml:space="preserve">: принципи єдиної відповідальності, відкритості / закритості, підстановки </w:t>
+      </w:r>
+      <w:proofErr w:type="spellStart"/>
+      <w:r>
+        <w:rPr>
+          <w:lang w:val="uk-UA"/>
+        </w:rPr>
+        <w:t>Барбари</w:t>
+      </w:r>
+      <w:proofErr w:type="spellEnd"/>
+      <w:r>
+        <w:rPr>
+          <w:lang w:val="uk-UA"/>
+        </w:rPr>
+        <w:t xml:space="preserve"> </w:t>
+      </w:r>
+      <w:proofErr w:type="spellStart"/>
+      <w:r>
+        <w:rPr>
+          <w:lang w:val="uk-UA"/>
+        </w:rPr>
+        <w:t>Лісков</w:t>
+      </w:r>
+      <w:proofErr w:type="spellEnd"/>
+      <w:r>
+        <w:rPr>
+          <w:lang w:val="uk-UA"/>
+        </w:rPr>
+        <w:t xml:space="preserve">, поділу інтерфейсу і інверсії </w:t>
+      </w:r>
+      <w:proofErr w:type="spellStart"/>
+      <w:r>
+        <w:rPr>
+          <w:lang w:val="uk-UA"/>
+        </w:rPr>
+        <w:t>залежностей</w:t>
+      </w:r>
+      <w:proofErr w:type="spellEnd"/>
+      <w:r>
+        <w:rPr>
+          <w:lang w:val="uk-UA"/>
+        </w:rPr>
+        <w:t>)</w:t>
+      </w:r>
+      <w:r>
+        <w:rPr>
+          <w:lang w:val="uk-UA"/>
+        </w:rPr>
+        <w:t>.</w:t>
+      </w:r>
+    </w:p>
+    <w:p>
+      <w:pPr>
+        <w:ind w:firstLine="709"/>
+        <w:jc w:val="both"/>
+        <w:rPr>
+          <w:lang w:val="uk-UA"/>
+        </w:rPr>
+      </w:pPr>
+      <w:r>
+        <w:rPr>
+          <w:lang w:val="en-US"/>
+        </w:rPr>
+        <w:t>IDE</w:t>
+      </w:r>
+      <w:r>
+        <w:rPr>
+          <w:lang w:val="uk-UA"/>
+        </w:rPr>
+        <w:t xml:space="preserve"> (</w:t>
+      </w:r>
+      <w:r>
+        <w:rPr>
+          <w:lang w:val="en-US"/>
+        </w:rPr>
+        <w:t>Integrated</w:t>
+      </w:r>
+      <w:r>
+        <w:rPr>
+          <w:lang w:val="uk-UA"/>
+        </w:rPr>
+        <w:t xml:space="preserve"> </w:t>
+      </w:r>
+      <w:r>
+        <w:rPr>
+          <w:lang w:val="en-US"/>
+        </w:rPr>
+        <w:t>Development</w:t>
+      </w:r>
+      <w:r>
+        <w:rPr>
+          <w:lang w:val="uk-UA"/>
+        </w:rPr>
+        <w:t xml:space="preserve"> </w:t>
+      </w:r>
+      <w:r>
+        <w:rPr>
+          <w:lang w:val="en-US"/>
+        </w:rPr>
+        <w:t>Environment</w:t>
+      </w:r>
+      <w:r>
+        <w:rPr>
+          <w:lang w:val="uk-UA"/>
+        </w:rPr>
+        <w:t>) – система програмних засобів, яка використовується програмістами для розробки програмного забезпечення</w:t>
+      </w:r>
+      <w:r>
+        <w:rPr>
+          <w:lang w:val="uk-UA"/>
+        </w:rPr>
+        <w:t>.</w:t>
+      </w:r>
+    </w:p>
+    <w:p>
+      <w:pPr>
+        <w:ind w:firstLine="709"/>
+        <w:jc w:val="both"/>
+      </w:pPr>
+      <w:r>
+        <w:rPr>
+          <w:lang w:val="en-US"/>
+        </w:rPr>
+        <w:t>CSV</w:t>
+      </w:r>
+      <w:r>
+        <w:t xml:space="preserve"> – </w:t>
+      </w:r>
+      <w:r>
+        <w:rPr>
+          <w:lang w:val="uk-UA"/>
+        </w:rPr>
+        <w:t>текстовий формат, призначений для представлення табличних даних.</w:t>
+      </w:r>
+      <w:r>
+        <w:t xml:space="preserve"> </w:t>
+      </w:r>
+      <w:r>
+        <w:rPr>
+          <w:lang w:val="uk-UA"/>
+        </w:rPr>
+        <w:t>Рядок таблиці відповідає рядку тексту, яка містить одне або кілька полів, розділених комами.</w:t>
+      </w:r>
+    </w:p>
+    <w:p>
+      <w:pPr>
+        <w:ind w:firstLine="709"/>
+        <w:jc w:val="both"/>
+      </w:pPr>
+    </w:p>
+    <w:p>
+      <w:pPr>
+        <w:rPr>
+          <w:lang w:val="uk-UA"/>
         </w:rPr>
       </w:pPr>
     </w:p>
@@ -1509,7 +2246,7 @@
           <w:lang w:val="uk-UA"/>
         </w:rPr>
       </w:pPr>
-      <w:bookmarkStart w:id="2" w:name="_Toc59100715"/>
+      <w:bookmarkStart w:id="1" w:name="_Toc59291145"/>
       <w:r>
         <w:rPr>
           <w:lang w:val="uk-UA"/>
@@ -1517,7 +2254,7 @@
         <w:lastRenderedPageBreak/>
         <w:t>ВСТУП</w:t>
       </w:r>
-      <w:bookmarkEnd w:id="2"/>
+      <w:bookmarkEnd w:id="1"/>
     </w:p>
     <w:p>
       <w:pPr>
@@ -1668,7 +2405,6 @@
         </w:rPr>
         <w:t xml:space="preserve">діаграм класів та </w:t>
       </w:r>
-      <w:proofErr w:type="spellStart"/>
       <w:r>
         <w:rPr>
           <w:rFonts w:cs="Times New Roman"/>
@@ -1676,9 +2412,26 @@
           <w:szCs w:val="28"/>
           <w:lang w:val="en-US"/>
         </w:rPr>
-        <w:t>UseCase</w:t>
-      </w:r>
-      <w:proofErr w:type="spellEnd"/>
+        <w:t>Use</w:t>
+      </w:r>
+      <w:r>
+        <w:rPr>
+          <w:rFonts w:cs="Times New Roman"/>
+          <w:kern w:val="28"/>
+          <w:szCs w:val="28"/>
+          <w:lang w:val="uk-UA"/>
+        </w:rPr>
+        <w:t xml:space="preserve"> </w:t>
+      </w:r>
+      <w:r>
+        <w:rPr>
+          <w:rFonts w:cs="Times New Roman"/>
+          <w:kern w:val="28"/>
+          <w:szCs w:val="28"/>
+          <w:lang w:val="en-US"/>
+        </w:rPr>
+        <w:t>Case</w:t>
+      </w:r>
       <w:r>
         <w:rPr>
           <w:rFonts w:cs="Times New Roman"/>
@@ -1853,6 +2606,24 @@
         <w:t>JetBrains</w:t>
       </w:r>
       <w:proofErr w:type="spellEnd"/>
+      <w:r>
+        <w:rPr>
+          <w:rFonts w:cs="Times New Roman"/>
+          <w:kern w:val="28"/>
+          <w:szCs w:val="28"/>
+          <w:lang w:val="uk-UA"/>
+        </w:rPr>
+        <w:t xml:space="preserve"> </w:t>
+      </w:r>
+      <w:r>
+        <w:rPr>
+          <w:rFonts w:cs="Times New Roman"/>
+          <w:kern w:val="28"/>
+          <w:szCs w:val="28"/>
+          <w:lang w:val="uk-UA"/>
+        </w:rPr>
+        <w:t>[2]</w:t>
+      </w:r>
       <w:r>
         <w:rPr>
           <w:rFonts w:cs="Times New Roman"/>
@@ -1910,7 +2681,7 @@
           <w:lang w:val="uk-UA"/>
         </w:rPr>
       </w:pPr>
-      <w:bookmarkStart w:id="3" w:name="_Toc59100716"/>
+      <w:bookmarkStart w:id="2" w:name="_Toc59291146"/>
       <w:r>
         <w:rPr>
           <w:lang w:val="uk-UA"/>
@@ -1918,29 +2689,29 @@
         <w:lastRenderedPageBreak/>
         <w:t>РОЗДІЛ 1 ПОСТАНОВА ЗАДАЧІ</w:t>
       </w:r>
+      <w:bookmarkEnd w:id="2"/>
+    </w:p>
+    <w:p>
+      <w:pPr>
+        <w:pStyle w:val="2"/>
+        <w:rPr>
+          <w:lang w:val="uk-UA"/>
+        </w:rPr>
+      </w:pPr>
+      <w:bookmarkStart w:id="3" w:name="_Toc59291147"/>
+      <w:r>
+        <w:rPr>
+          <w:lang w:val="uk-UA"/>
+        </w:rPr>
+        <w:t xml:space="preserve">1.1 </w:t>
+      </w:r>
+      <w:r>
+        <w:rPr>
+          <w:lang w:val="uk-UA"/>
+        </w:rPr>
+        <w:t>Область визначення прикладного рішення</w:t>
+      </w:r>
       <w:bookmarkEnd w:id="3"/>
-    </w:p>
-    <w:p>
-      <w:pPr>
-        <w:pStyle w:val="2"/>
-        <w:rPr>
-          <w:lang w:val="uk-UA"/>
-        </w:rPr>
-      </w:pPr>
-      <w:bookmarkStart w:id="4" w:name="_Toc59100717"/>
-      <w:r>
-        <w:rPr>
-          <w:lang w:val="uk-UA"/>
-        </w:rPr>
-        <w:t xml:space="preserve">1.1 </w:t>
-      </w:r>
-      <w:r>
-        <w:rPr>
-          <w:lang w:val="uk-UA"/>
-        </w:rPr>
-        <w:t>Область визначення прикладного рішення</w:t>
-      </w:r>
-      <w:bookmarkEnd w:id="4"/>
     </w:p>
     <w:p>
       <w:pPr>
@@ -2247,14 +3018,14 @@
           <w:lang w:val="uk-UA"/>
         </w:rPr>
       </w:pPr>
-      <w:bookmarkStart w:id="5" w:name="_Toc59100718"/>
+      <w:bookmarkStart w:id="4" w:name="_Toc59291148"/>
       <w:r>
         <w:rPr>
           <w:lang w:val="uk-UA"/>
         </w:rPr>
         <w:t>1.2 Основні можливості системи</w:t>
       </w:r>
-      <w:bookmarkEnd w:id="5"/>
+      <w:bookmarkEnd w:id="4"/>
     </w:p>
     <w:p>
       <w:pPr>
@@ -2544,13 +3315,22 @@
         <w:t>Use</w:t>
       </w:r>
       <w:r>
+        <w:rPr>
+          <w:lang w:val="uk-UA"/>
+        </w:rPr>
         <w:t xml:space="preserve"> </w:t>
       </w:r>
       <w:r>
         <w:rPr>
           <w:lang w:val="en-US"/>
         </w:rPr>
-        <w:t>Case-</w:t>
+        <w:t>Case</w:t>
+      </w:r>
+      <w:r>
+        <w:rPr>
+          <w:lang w:val="uk-UA"/>
+        </w:rPr>
+        <w:t>-</w:t>
       </w:r>
       <w:r>
         <w:rPr>
@@ -2566,7 +3346,7 @@
           <w:lang w:val="uk-UA"/>
         </w:rPr>
       </w:pPr>
-      <w:bookmarkStart w:id="6" w:name="_Toc59100719"/>
+      <w:bookmarkStart w:id="5" w:name="_Toc59291149"/>
       <w:r>
         <w:rPr>
           <w:lang w:val="uk-UA"/>
@@ -2574,23 +3354,23 @@
         <w:lastRenderedPageBreak/>
         <w:t>РОЗДІЛ 2 ПРОЕКТУВАННЯ</w:t>
       </w:r>
+      <w:bookmarkEnd w:id="5"/>
+    </w:p>
+    <w:p>
+      <w:pPr>
+        <w:pStyle w:val="2"/>
+        <w:rPr>
+          <w:lang w:val="uk-UA"/>
+        </w:rPr>
+      </w:pPr>
+      <w:bookmarkStart w:id="6" w:name="_Toc59291150"/>
+      <w:r>
+        <w:rPr>
+          <w:lang w:val="uk-UA"/>
+        </w:rPr>
+        <w:t>2.1 Опис предметної області</w:t>
+      </w:r>
       <w:bookmarkEnd w:id="6"/>
-    </w:p>
-    <w:p>
-      <w:pPr>
-        <w:pStyle w:val="2"/>
-        <w:rPr>
-          <w:lang w:val="uk-UA"/>
-        </w:rPr>
-      </w:pPr>
-      <w:bookmarkStart w:id="7" w:name="_Toc59100720"/>
-      <w:r>
-        <w:rPr>
-          <w:lang w:val="uk-UA"/>
-        </w:rPr>
-        <w:t>2.1 Опис предметної області</w:t>
-      </w:r>
-      <w:bookmarkEnd w:id="7"/>
     </w:p>
     <w:p>
       <w:pPr>
@@ -2735,7 +3515,7 @@
           <w:lang w:val="uk-UA"/>
         </w:rPr>
       </w:pPr>
-      <w:bookmarkStart w:id="8" w:name="_Toc59100721"/>
+      <w:bookmarkStart w:id="7" w:name="_Toc59291151"/>
       <w:r>
         <w:rPr>
           <w:lang w:val="uk-UA"/>
@@ -2754,7 +3534,7 @@
         </w:rPr>
         <w:t xml:space="preserve"> Класи предметної області</w:t>
       </w:r>
-      <w:bookmarkEnd w:id="8"/>
+      <w:bookmarkEnd w:id="7"/>
     </w:p>
     <w:p>
       <w:pPr>
@@ -2779,7 +3559,19 @@
         <w:rPr>
           <w:lang w:val="uk-UA"/>
         </w:rPr>
-        <w:t>головний клас, має в собі регістр публікацій та користувачів.</w:t>
+        <w:t>головний клас, має в собі ре</w:t>
+      </w:r>
+      <w:r>
+        <w:rPr>
+          <w:lang w:val="uk-UA"/>
+        </w:rPr>
+        <w:t>єстр</w:t>
+      </w:r>
+      <w:r>
+        <w:rPr>
+          <w:lang w:val="uk-UA"/>
+        </w:rPr>
+        <w:t xml:space="preserve"> публікацій та користувачів.</w:t>
       </w:r>
     </w:p>
     <w:p>
@@ -2959,7 +3751,13 @@
         <w:rPr>
           <w:lang w:val="uk-UA"/>
         </w:rPr>
-        <w:t>егістр публікацій, список всіх публікацій які знаходяться або знаходились в бібліотеці.</w:t>
+        <w:t>еєстр</w:t>
+      </w:r>
+      <w:r>
+        <w:rPr>
+          <w:lang w:val="uk-UA"/>
+        </w:rPr>
+        <w:t xml:space="preserve"> публікацій, список всіх публікацій які знаходяться або знаходились в бібліотеці.</w:t>
       </w:r>
     </w:p>
     <w:p>
@@ -3019,7 +3817,19 @@
         <w:rPr>
           <w:lang w:val="uk-UA"/>
         </w:rPr>
-        <w:t>егістр користувачів, список всіх користувачів бібліотеки</w:t>
+        <w:t>е</w:t>
+      </w:r>
+      <w:r>
+        <w:rPr>
+          <w:lang w:val="uk-UA"/>
+        </w:rPr>
+        <w:t>єстр</w:t>
+      </w:r>
+      <w:r>
+        <w:rPr>
+          <w:lang w:val="uk-UA"/>
+        </w:rPr>
+        <w:t xml:space="preserve"> користувачів, список всіх користувачів бібліотеки</w:t>
       </w:r>
       <w:r>
         <w:rPr>
@@ -3170,7 +3980,7 @@
           <w:lang w:val="uk-UA"/>
         </w:rPr>
       </w:pPr>
-      <w:bookmarkStart w:id="9" w:name="_Toc59100722"/>
+      <w:bookmarkStart w:id="8" w:name="_Toc59291152"/>
       <w:r>
         <w:rPr>
           <w:lang w:val="uk-UA"/>
@@ -3190,7 +4000,7 @@
         </w:rPr>
         <w:t>діаграма класів</w:t>
       </w:r>
-      <w:bookmarkEnd w:id="9"/>
+      <w:bookmarkEnd w:id="8"/>
     </w:p>
     <w:p>
       <w:pPr>
@@ -3497,7 +4307,7 @@
           <wp:inline distT="0" distB="0" distL="0" distR="0">
             <wp:extent cx="5925820" cy="4293870"/>
             <wp:effectExtent l="0" t="0" r="0" b="0"/>
-            <wp:docPr id="7" name="Рисунок 7" descr="D:\WordWithData and Files class diagra.png"/>
+            <wp:docPr id="18" name="Рисунок 18" descr="D:\Part of Library UML.png"/>
             <wp:cNvGraphicFramePr>
               <a:graphicFrameLocks xmlns:a="http://schemas.openxmlformats.org/drawingml/2006/main" noChangeAspect="1"/>
             </wp:cNvGraphicFramePr>
@@ -3505,7 +4315,7 @@
               <a:graphicData uri="http://schemas.openxmlformats.org/drawingml/2006/picture">
                 <pic:pic xmlns:pic="http://schemas.openxmlformats.org/drawingml/2006/picture">
                   <pic:nvPicPr>
-                    <pic:cNvPr id="0" name="Picture 7" descr="D:\WordWithData and Files class diagra.png"/>
+                    <pic:cNvPr id="0" name="Picture 1" descr="D:\Part of Library UML.png"/>
                     <pic:cNvPicPr>
                       <a:picLocks noChangeAspect="1" noChangeArrowheads="1"/>
                     </pic:cNvPicPr>
@@ -3595,7 +4405,13 @@
         <w:rPr>
           <w:lang w:val="uk-UA"/>
         </w:rPr>
-        <w:t xml:space="preserve"> даних з файлів</w:t>
+        <w:t xml:space="preserve"> даних з </w:t>
+      </w:r>
+      <w:r>
+        <w:rPr>
+          <w:lang w:val="uk-UA"/>
+        </w:rPr>
+        <w:t>файлів</w:t>
       </w:r>
     </w:p>
     <w:p>
@@ -3645,6 +4461,2481 @@
         </w:rPr>
         <w:t>.</w:t>
       </w:r>
+    </w:p>
+    <w:p>
+      <w:pPr>
+        <w:ind w:firstLine="709"/>
+        <w:jc w:val="both"/>
+        <w:rPr>
+          <w:lang w:val="uk-UA"/>
+        </w:rPr>
+        <w:sectPr>
+          <w:pgSz w:w="11906" w:h="16838"/>
+          <w:pgMar w:top="1134" w:right="850" w:bottom="1134" w:left="1701" w:header="708" w:footer="708" w:gutter="0"/>
+          <w:cols w:space="708"/>
+          <w:docGrid w:linePitch="381"/>
+        </w:sectPr>
+      </w:pPr>
+    </w:p>
+    <w:p>
+      <w:pPr>
+        <w:pStyle w:val="1"/>
+        <w:rPr>
+          <w:lang w:val="uk-UA"/>
+        </w:rPr>
+      </w:pPr>
+      <w:bookmarkStart w:id="9" w:name="_Toc59291153"/>
+      <w:r>
+        <w:rPr>
+          <w:lang w:val="uk-UA"/>
+        </w:rPr>
+        <w:lastRenderedPageBreak/>
+        <w:t xml:space="preserve">РОЗДІЛ 3 </w:t>
+      </w:r>
+      <w:r>
+        <w:rPr>
+          <w:lang w:val="uk-UA"/>
+        </w:rPr>
+        <w:t>РЕЗУЛЬТАТИ РОБОТИ</w:t>
+      </w:r>
+      <w:bookmarkEnd w:id="9"/>
+    </w:p>
+    <w:p>
+      <w:pPr>
+        <w:pStyle w:val="2"/>
+        <w:rPr>
+          <w:lang w:val="uk-UA"/>
+        </w:rPr>
+      </w:pPr>
+      <w:bookmarkStart w:id="10" w:name="_Toc59291154"/>
+      <w:r>
+        <w:rPr>
+          <w:lang w:val="uk-UA"/>
+        </w:rPr>
+        <w:t>3.1 Тестування</w:t>
+      </w:r>
+      <w:bookmarkEnd w:id="10"/>
+    </w:p>
+    <w:p>
+      <w:pPr>
+        <w:ind w:firstLine="709"/>
+        <w:jc w:val="both"/>
+        <w:rPr>
+          <w:lang w:val="uk-UA"/>
+        </w:rPr>
+      </w:pPr>
+      <w:r>
+        <w:rPr>
+          <w:lang w:val="uk-UA"/>
+        </w:rPr>
+        <w:t>Одним із найважливіших етапів в розробці програмного забезпечення є тестування продукту. В ході тестування помилок виявлено не було. Результати т</w:t>
+      </w:r>
+      <w:r>
+        <w:rPr>
+          <w:lang w:val="uk-UA"/>
+        </w:rPr>
+        <w:t>естування приведені на рисунках 3.1 – 3.9.</w:t>
+      </w:r>
+    </w:p>
+    <w:p>
+      <w:pPr>
+        <w:jc w:val="center"/>
+        <w:rPr>
+          <w:lang w:val="uk-UA"/>
+        </w:rPr>
+      </w:pPr>
+      <w:r>
+        <w:rPr>
+          <w:noProof/>
+          <w:lang w:eastAsia="ru-RU"/>
+        </w:rPr>
+        <w:drawing>
+          <wp:inline distT="0" distB="0" distL="0" distR="0" wp14:anchorId="57E5473F" wp14:editId="7392FE31">
+            <wp:extent cx="2916696" cy="3600000"/>
+            <wp:effectExtent l="0" t="0" r="0" b="635"/>
+            <wp:docPr id="1" name="Рисунок 1"/>
+            <wp:cNvGraphicFramePr>
+              <a:graphicFrameLocks xmlns:a="http://schemas.openxmlformats.org/drawingml/2006/main" noChangeAspect="1"/>
+            </wp:cNvGraphicFramePr>
+            <a:graphic xmlns:a="http://schemas.openxmlformats.org/drawingml/2006/main">
+              <a:graphicData uri="http://schemas.openxmlformats.org/drawingml/2006/picture">
+                <pic:pic xmlns:pic="http://schemas.openxmlformats.org/drawingml/2006/picture">
+                  <pic:nvPicPr>
+                    <pic:cNvPr id="1" name=""/>
+                    <pic:cNvPicPr/>
+                  </pic:nvPicPr>
+                  <pic:blipFill>
+                    <a:blip r:embed="rId14"/>
+                    <a:stretch>
+                      <a:fillRect/>
+                    </a:stretch>
+                  </pic:blipFill>
+                  <pic:spPr>
+                    <a:xfrm>
+                      <a:off x="0" y="0"/>
+                      <a:ext cx="2916696" cy="3600000"/>
+                    </a:xfrm>
+                    <a:prstGeom prst="rect">
+                      <a:avLst/>
+                    </a:prstGeom>
+                  </pic:spPr>
+                </pic:pic>
+              </a:graphicData>
+            </a:graphic>
+          </wp:inline>
+        </w:drawing>
+      </w:r>
+    </w:p>
+    <w:p>
+      <w:pPr>
+        <w:jc w:val="center"/>
+        <w:rPr>
+          <w:lang w:val="uk-UA"/>
+        </w:rPr>
+      </w:pPr>
+      <w:r>
+        <w:rPr>
+          <w:noProof/>
+          <w:lang w:eastAsia="ru-RU"/>
+        </w:rPr>
+        <w:drawing>
+          <wp:inline distT="0" distB="0" distL="0" distR="0" wp14:anchorId="56BC0154" wp14:editId="283288A2">
+            <wp:extent cx="2880000" cy="1282741"/>
+            <wp:effectExtent l="0" t="0" r="0" b="0"/>
+            <wp:docPr id="3" name="Рисунок 3"/>
+            <wp:cNvGraphicFramePr>
+              <a:graphicFrameLocks xmlns:a="http://schemas.openxmlformats.org/drawingml/2006/main" noChangeAspect="1"/>
+            </wp:cNvGraphicFramePr>
+            <a:graphic xmlns:a="http://schemas.openxmlformats.org/drawingml/2006/main">
+              <a:graphicData uri="http://schemas.openxmlformats.org/drawingml/2006/picture">
+                <pic:pic xmlns:pic="http://schemas.openxmlformats.org/drawingml/2006/picture">
+                  <pic:nvPicPr>
+                    <pic:cNvPr id="1" name=""/>
+                    <pic:cNvPicPr/>
+                  </pic:nvPicPr>
+                  <pic:blipFill>
+                    <a:blip r:embed="rId15"/>
+                    <a:stretch>
+                      <a:fillRect/>
+                    </a:stretch>
+                  </pic:blipFill>
+                  <pic:spPr>
+                    <a:xfrm>
+                      <a:off x="0" y="0"/>
+                      <a:ext cx="2880000" cy="1282741"/>
+                    </a:xfrm>
+                    <a:prstGeom prst="rect">
+                      <a:avLst/>
+                    </a:prstGeom>
+                  </pic:spPr>
+                </pic:pic>
+              </a:graphicData>
+            </a:graphic>
+          </wp:inline>
+        </w:drawing>
+      </w:r>
+    </w:p>
+    <w:p>
+      <w:pPr>
+        <w:jc w:val="center"/>
+        <w:rPr>
+          <w:lang w:val="uk-UA"/>
+        </w:rPr>
+      </w:pPr>
+      <w:r>
+        <w:rPr>
+          <w:lang w:val="uk-UA"/>
+        </w:rPr>
+        <w:t xml:space="preserve">Рисунок </w:t>
+      </w:r>
+      <w:r>
+        <w:rPr>
+          <w:lang w:val="uk-UA"/>
+        </w:rPr>
+        <w:t>3.</w:t>
+      </w:r>
+      <w:r>
+        <w:rPr>
+          <w:lang w:val="uk-UA"/>
+        </w:rPr>
+        <w:t>1 – Додавання книги в реєстр</w:t>
+      </w:r>
+    </w:p>
+    <w:p>
+      <w:pPr>
+        <w:jc w:val="center"/>
+        <w:rPr>
+          <w:lang w:val="uk-UA"/>
+        </w:rPr>
+      </w:pPr>
+      <w:r>
+        <w:rPr>
+          <w:noProof/>
+          <w:lang w:eastAsia="ru-RU"/>
+        </w:rPr>
+        <w:lastRenderedPageBreak/>
+        <w:drawing>
+          <wp:inline distT="0" distB="0" distL="0" distR="0" wp14:anchorId="2EB179B2" wp14:editId="4B15CC2B">
+            <wp:extent cx="2805351" cy="3600000"/>
+            <wp:effectExtent l="0" t="0" r="0" b="635"/>
+            <wp:docPr id="8" name="Рисунок 8"/>
+            <wp:cNvGraphicFramePr>
+              <a:graphicFrameLocks xmlns:a="http://schemas.openxmlformats.org/drawingml/2006/main" noChangeAspect="1"/>
+            </wp:cNvGraphicFramePr>
+            <a:graphic xmlns:a="http://schemas.openxmlformats.org/drawingml/2006/main">
+              <a:graphicData uri="http://schemas.openxmlformats.org/drawingml/2006/picture">
+                <pic:pic xmlns:pic="http://schemas.openxmlformats.org/drawingml/2006/picture">
+                  <pic:nvPicPr>
+                    <pic:cNvPr id="1" name=""/>
+                    <pic:cNvPicPr/>
+                  </pic:nvPicPr>
+                  <pic:blipFill>
+                    <a:blip r:embed="rId16"/>
+                    <a:stretch>
+                      <a:fillRect/>
+                    </a:stretch>
+                  </pic:blipFill>
+                  <pic:spPr>
+                    <a:xfrm>
+                      <a:off x="0" y="0"/>
+                      <a:ext cx="2805351" cy="3600000"/>
+                    </a:xfrm>
+                    <a:prstGeom prst="rect">
+                      <a:avLst/>
+                    </a:prstGeom>
+                  </pic:spPr>
+                </pic:pic>
+              </a:graphicData>
+            </a:graphic>
+          </wp:inline>
+        </w:drawing>
+      </w:r>
+    </w:p>
+    <w:p>
+      <w:pPr>
+        <w:jc w:val="center"/>
+        <w:rPr>
+          <w:lang w:val="uk-UA"/>
+        </w:rPr>
+      </w:pPr>
+      <w:r>
+        <w:rPr>
+          <w:noProof/>
+          <w:lang w:eastAsia="ru-RU"/>
+        </w:rPr>
+        <w:drawing>
+          <wp:inline distT="0" distB="0" distL="0" distR="0" wp14:anchorId="55254ACD" wp14:editId="0D2DE873">
+            <wp:extent cx="2700000" cy="2409052"/>
+            <wp:effectExtent l="0" t="0" r="5715" b="0"/>
+            <wp:docPr id="9" name="Рисунок 9"/>
+            <wp:cNvGraphicFramePr>
+              <a:graphicFrameLocks xmlns:a="http://schemas.openxmlformats.org/drawingml/2006/main" noChangeAspect="1"/>
+            </wp:cNvGraphicFramePr>
+            <a:graphic xmlns:a="http://schemas.openxmlformats.org/drawingml/2006/main">
+              <a:graphicData uri="http://schemas.openxmlformats.org/drawingml/2006/picture">
+                <pic:pic xmlns:pic="http://schemas.openxmlformats.org/drawingml/2006/picture">
+                  <pic:nvPicPr>
+                    <pic:cNvPr id="1" name=""/>
+                    <pic:cNvPicPr/>
+                  </pic:nvPicPr>
+                  <pic:blipFill>
+                    <a:blip r:embed="rId17"/>
+                    <a:stretch>
+                      <a:fillRect/>
+                    </a:stretch>
+                  </pic:blipFill>
+                  <pic:spPr>
+                    <a:xfrm>
+                      <a:off x="0" y="0"/>
+                      <a:ext cx="2700000" cy="2409052"/>
+                    </a:xfrm>
+                    <a:prstGeom prst="rect">
+                      <a:avLst/>
+                    </a:prstGeom>
+                  </pic:spPr>
+                </pic:pic>
+              </a:graphicData>
+            </a:graphic>
+          </wp:inline>
+        </w:drawing>
+      </w:r>
+    </w:p>
+    <w:p>
+      <w:pPr>
+        <w:jc w:val="center"/>
+        <w:rPr>
+          <w:lang w:val="uk-UA"/>
+        </w:rPr>
+      </w:pPr>
+      <w:r>
+        <w:rPr>
+          <w:lang w:val="uk-UA"/>
+        </w:rPr>
+        <w:t>Рисунок 3.2 – Додавання журналу в реєстр</w:t>
+      </w:r>
+    </w:p>
+    <w:p>
+      <w:pPr>
+        <w:jc w:val="center"/>
+        <w:rPr>
+          <w:lang w:val="uk-UA"/>
+        </w:rPr>
+      </w:pPr>
+      <w:r>
+        <w:rPr>
+          <w:noProof/>
+          <w:lang w:eastAsia="ru-RU"/>
+        </w:rPr>
+        <w:drawing>
+          <wp:inline distT="0" distB="0" distL="0" distR="0" wp14:anchorId="561CE8E4" wp14:editId="3E1F73A0">
+            <wp:extent cx="2880000" cy="1239891"/>
+            <wp:effectExtent l="0" t="0" r="0" b="0"/>
+            <wp:docPr id="10" name="Рисунок 10"/>
+            <wp:cNvGraphicFramePr>
+              <a:graphicFrameLocks xmlns:a="http://schemas.openxmlformats.org/drawingml/2006/main" noChangeAspect="1"/>
+            </wp:cNvGraphicFramePr>
+            <a:graphic xmlns:a="http://schemas.openxmlformats.org/drawingml/2006/main">
+              <a:graphicData uri="http://schemas.openxmlformats.org/drawingml/2006/picture">
+                <pic:pic xmlns:pic="http://schemas.openxmlformats.org/drawingml/2006/picture">
+                  <pic:nvPicPr>
+                    <pic:cNvPr id="1" name=""/>
+                    <pic:cNvPicPr/>
+                  </pic:nvPicPr>
+                  <pic:blipFill>
+                    <a:blip r:embed="rId18"/>
+                    <a:stretch>
+                      <a:fillRect/>
+                    </a:stretch>
+                  </pic:blipFill>
+                  <pic:spPr>
+                    <a:xfrm>
+                      <a:off x="0" y="0"/>
+                      <a:ext cx="2880000" cy="1239891"/>
+                    </a:xfrm>
+                    <a:prstGeom prst="rect">
+                      <a:avLst/>
+                    </a:prstGeom>
+                  </pic:spPr>
+                </pic:pic>
+              </a:graphicData>
+            </a:graphic>
+          </wp:inline>
+        </w:drawing>
+      </w:r>
+    </w:p>
+    <w:p>
+      <w:pPr>
+        <w:jc w:val="center"/>
+        <w:rPr>
+          <w:lang w:val="uk-UA"/>
+        </w:rPr>
+      </w:pPr>
+      <w:r>
+        <w:rPr>
+          <w:noProof/>
+          <w:lang w:eastAsia="ru-RU"/>
+        </w:rPr>
+        <w:drawing>
+          <wp:inline distT="0" distB="0" distL="0" distR="0" wp14:anchorId="5F118DE6" wp14:editId="2824E7B0">
+            <wp:extent cx="2880000" cy="725230"/>
+            <wp:effectExtent l="0" t="0" r="0" b="0"/>
+            <wp:docPr id="11" name="Рисунок 11"/>
+            <wp:cNvGraphicFramePr>
+              <a:graphicFrameLocks xmlns:a="http://schemas.openxmlformats.org/drawingml/2006/main" noChangeAspect="1"/>
+            </wp:cNvGraphicFramePr>
+            <a:graphic xmlns:a="http://schemas.openxmlformats.org/drawingml/2006/main">
+              <a:graphicData uri="http://schemas.openxmlformats.org/drawingml/2006/picture">
+                <pic:pic xmlns:pic="http://schemas.openxmlformats.org/drawingml/2006/picture">
+                  <pic:nvPicPr>
+                    <pic:cNvPr id="1" name=""/>
+                    <pic:cNvPicPr/>
+                  </pic:nvPicPr>
+                  <pic:blipFill>
+                    <a:blip r:embed="rId19"/>
+                    <a:stretch>
+                      <a:fillRect/>
+                    </a:stretch>
+                  </pic:blipFill>
+                  <pic:spPr>
+                    <a:xfrm>
+                      <a:off x="0" y="0"/>
+                      <a:ext cx="2880000" cy="725230"/>
+                    </a:xfrm>
+                    <a:prstGeom prst="rect">
+                      <a:avLst/>
+                    </a:prstGeom>
+                  </pic:spPr>
+                </pic:pic>
+              </a:graphicData>
+            </a:graphic>
+          </wp:inline>
+        </w:drawing>
+      </w:r>
+    </w:p>
+    <w:p>
+      <w:pPr>
+        <w:jc w:val="center"/>
+        <w:rPr>
+          <w:lang w:val="uk-UA"/>
+        </w:rPr>
+      </w:pPr>
+      <w:r>
+        <w:rPr>
+          <w:lang w:val="uk-UA"/>
+        </w:rPr>
+        <w:t>Рисунок 3.3 – Створення нового користувача та видача йому книги</w:t>
+      </w:r>
+    </w:p>
+    <w:p>
+      <w:pPr>
+        <w:jc w:val="center"/>
+        <w:rPr>
+          <w:lang w:val="uk-UA"/>
+        </w:rPr>
+      </w:pPr>
+      <w:r>
+        <w:rPr>
+          <w:noProof/>
+          <w:lang w:eastAsia="ru-RU"/>
+        </w:rPr>
+        <w:lastRenderedPageBreak/>
+        <w:drawing>
+          <wp:inline distT="0" distB="0" distL="0" distR="0" wp14:anchorId="567BAB66" wp14:editId="22EAC7F9">
+            <wp:extent cx="2520000" cy="1492427"/>
+            <wp:effectExtent l="0" t="0" r="0" b="0"/>
+            <wp:docPr id="12" name="Рисунок 12"/>
+            <wp:cNvGraphicFramePr>
+              <a:graphicFrameLocks xmlns:a="http://schemas.openxmlformats.org/drawingml/2006/main" noChangeAspect="1"/>
+            </wp:cNvGraphicFramePr>
+            <a:graphic xmlns:a="http://schemas.openxmlformats.org/drawingml/2006/main">
+              <a:graphicData uri="http://schemas.openxmlformats.org/drawingml/2006/picture">
+                <pic:pic xmlns:pic="http://schemas.openxmlformats.org/drawingml/2006/picture">
+                  <pic:nvPicPr>
+                    <pic:cNvPr id="1" name=""/>
+                    <pic:cNvPicPr/>
+                  </pic:nvPicPr>
+                  <pic:blipFill>
+                    <a:blip r:embed="rId20"/>
+                    <a:stretch>
+                      <a:fillRect/>
+                    </a:stretch>
+                  </pic:blipFill>
+                  <pic:spPr>
+                    <a:xfrm>
+                      <a:off x="0" y="0"/>
+                      <a:ext cx="2520000" cy="1492427"/>
+                    </a:xfrm>
+                    <a:prstGeom prst="rect">
+                      <a:avLst/>
+                    </a:prstGeom>
+                  </pic:spPr>
+                </pic:pic>
+              </a:graphicData>
+            </a:graphic>
+          </wp:inline>
+        </w:drawing>
+      </w:r>
+    </w:p>
+    <w:p>
+      <w:pPr>
+        <w:jc w:val="center"/>
+        <w:rPr>
+          <w:lang w:val="uk-UA"/>
+        </w:rPr>
+      </w:pPr>
+      <w:r>
+        <w:rPr>
+          <w:lang w:val="uk-UA"/>
+        </w:rPr>
+        <w:t>Рисунок 3.4 – Відображення реєстру користувачів бібліотеки</w:t>
+      </w:r>
+    </w:p>
+    <w:p>
+      <w:pPr>
+        <w:jc w:val="center"/>
+        <w:rPr>
+          <w:lang w:val="uk-UA"/>
+        </w:rPr>
+      </w:pPr>
+      <w:r>
+        <w:rPr>
+          <w:noProof/>
+          <w:lang w:eastAsia="ru-RU"/>
+        </w:rPr>
+        <w:drawing>
+          <wp:inline distT="0" distB="0" distL="0" distR="0" wp14:anchorId="743671DB" wp14:editId="171D383B">
+            <wp:extent cx="2880000" cy="667952"/>
+            <wp:effectExtent l="0" t="0" r="0" b="0"/>
+            <wp:docPr id="13" name="Рисунок 13"/>
+            <wp:cNvGraphicFramePr>
+              <a:graphicFrameLocks xmlns:a="http://schemas.openxmlformats.org/drawingml/2006/main" noChangeAspect="1"/>
+            </wp:cNvGraphicFramePr>
+            <a:graphic xmlns:a="http://schemas.openxmlformats.org/drawingml/2006/main">
+              <a:graphicData uri="http://schemas.openxmlformats.org/drawingml/2006/picture">
+                <pic:pic xmlns:pic="http://schemas.openxmlformats.org/drawingml/2006/picture">
+                  <pic:nvPicPr>
+                    <pic:cNvPr id="1" name=""/>
+                    <pic:cNvPicPr/>
+                  </pic:nvPicPr>
+                  <pic:blipFill>
+                    <a:blip r:embed="rId21"/>
+                    <a:stretch>
+                      <a:fillRect/>
+                    </a:stretch>
+                  </pic:blipFill>
+                  <pic:spPr>
+                    <a:xfrm>
+                      <a:off x="0" y="0"/>
+                      <a:ext cx="2880000" cy="667952"/>
+                    </a:xfrm>
+                    <a:prstGeom prst="rect">
+                      <a:avLst/>
+                    </a:prstGeom>
+                  </pic:spPr>
+                </pic:pic>
+              </a:graphicData>
+            </a:graphic>
+          </wp:inline>
+        </w:drawing>
+      </w:r>
+    </w:p>
+    <w:p>
+      <w:pPr>
+        <w:jc w:val="center"/>
+        <w:rPr>
+          <w:lang w:val="uk-UA"/>
+        </w:rPr>
+      </w:pPr>
+      <w:r>
+        <w:rPr>
+          <w:lang w:val="uk-UA"/>
+        </w:rPr>
+        <w:t>Рисунок 3.5 – Спроба видалення публікації, яка знаходиться не в бібліотеці</w:t>
+      </w:r>
+    </w:p>
+    <w:p>
+      <w:pPr>
+        <w:jc w:val="center"/>
+        <w:rPr>
+          <w:lang w:val="uk-UA"/>
+        </w:rPr>
+      </w:pPr>
+      <w:r>
+        <w:rPr>
+          <w:noProof/>
+          <w:lang w:eastAsia="ru-RU"/>
+        </w:rPr>
+        <w:drawing>
+          <wp:inline distT="0" distB="0" distL="0" distR="0" wp14:anchorId="432FE684" wp14:editId="0404FF8E">
+            <wp:extent cx="3752850" cy="209550"/>
+            <wp:effectExtent l="0" t="0" r="0" b="0"/>
+            <wp:docPr id="14" name="Рисунок 14"/>
+            <wp:cNvGraphicFramePr>
+              <a:graphicFrameLocks xmlns:a="http://schemas.openxmlformats.org/drawingml/2006/main" noChangeAspect="1"/>
+            </wp:cNvGraphicFramePr>
+            <a:graphic xmlns:a="http://schemas.openxmlformats.org/drawingml/2006/main">
+              <a:graphicData uri="http://schemas.openxmlformats.org/drawingml/2006/picture">
+                <pic:pic xmlns:pic="http://schemas.openxmlformats.org/drawingml/2006/picture">
+                  <pic:nvPicPr>
+                    <pic:cNvPr id="1" name=""/>
+                    <pic:cNvPicPr/>
+                  </pic:nvPicPr>
+                  <pic:blipFill>
+                    <a:blip r:embed="rId22"/>
+                    <a:stretch>
+                      <a:fillRect/>
+                    </a:stretch>
+                  </pic:blipFill>
+                  <pic:spPr>
+                    <a:xfrm>
+                      <a:off x="0" y="0"/>
+                      <a:ext cx="3752850" cy="209550"/>
+                    </a:xfrm>
+                    <a:prstGeom prst="rect">
+                      <a:avLst/>
+                    </a:prstGeom>
+                  </pic:spPr>
+                </pic:pic>
+              </a:graphicData>
+            </a:graphic>
+          </wp:inline>
+        </w:drawing>
+      </w:r>
+    </w:p>
+    <w:p>
+      <w:pPr>
+        <w:jc w:val="center"/>
+      </w:pPr>
+      <w:r>
+        <w:rPr>
+          <w:lang w:val="uk-UA"/>
+        </w:rPr>
+        <w:t xml:space="preserve">Рисунок 3.6 – Збереження реєстру користувачів до файлу </w:t>
+      </w:r>
+      <w:r>
+        <w:rPr>
+          <w:lang w:val="en-US"/>
+        </w:rPr>
+        <w:t>users</w:t>
+      </w:r>
+      <w:r>
+        <w:t>.</w:t>
+      </w:r>
+      <w:r>
+        <w:rPr>
+          <w:lang w:val="en-US"/>
+        </w:rPr>
+        <w:t>csv</w:t>
+      </w:r>
+    </w:p>
+    <w:p>
+      <w:pPr>
+        <w:jc w:val="center"/>
+      </w:pPr>
+      <w:r>
+        <w:rPr>
+          <w:noProof/>
+          <w:lang w:eastAsia="ru-RU"/>
+        </w:rPr>
+        <w:drawing>
+          <wp:inline distT="0" distB="0" distL="0" distR="0" wp14:anchorId="562DB3E2" wp14:editId="7E99BF2C">
+            <wp:extent cx="5940425" cy="321310"/>
+            <wp:effectExtent l="0" t="0" r="3175" b="2540"/>
+            <wp:docPr id="15" name="Рисунок 15"/>
+            <wp:cNvGraphicFramePr>
+              <a:graphicFrameLocks xmlns:a="http://schemas.openxmlformats.org/drawingml/2006/main" noChangeAspect="1"/>
+            </wp:cNvGraphicFramePr>
+            <a:graphic xmlns:a="http://schemas.openxmlformats.org/drawingml/2006/main">
+              <a:graphicData uri="http://schemas.openxmlformats.org/drawingml/2006/picture">
+                <pic:pic xmlns:pic="http://schemas.openxmlformats.org/drawingml/2006/picture">
+                  <pic:nvPicPr>
+                    <pic:cNvPr id="1" name=""/>
+                    <pic:cNvPicPr/>
+                  </pic:nvPicPr>
+                  <pic:blipFill>
+                    <a:blip r:embed="rId23"/>
+                    <a:stretch>
+                      <a:fillRect/>
+                    </a:stretch>
+                  </pic:blipFill>
+                  <pic:spPr>
+                    <a:xfrm>
+                      <a:off x="0" y="0"/>
+                      <a:ext cx="5940425" cy="321310"/>
+                    </a:xfrm>
+                    <a:prstGeom prst="rect">
+                      <a:avLst/>
+                    </a:prstGeom>
+                  </pic:spPr>
+                </pic:pic>
+              </a:graphicData>
+            </a:graphic>
+          </wp:inline>
+        </w:drawing>
+      </w:r>
+    </w:p>
+    <w:p>
+      <w:pPr>
+        <w:jc w:val="center"/>
+      </w:pPr>
+      <w:r>
+        <w:rPr>
+          <w:lang w:val="uk-UA"/>
+        </w:rPr>
+        <w:t>Рисунок 3.</w:t>
+      </w:r>
+      <w:r>
+        <w:t xml:space="preserve">7 </w:t>
+      </w:r>
+      <w:r>
+        <w:rPr>
+          <w:lang w:val="uk-UA"/>
+        </w:rPr>
+        <w:t xml:space="preserve">– Збереження реєстру публікацій до файлу </w:t>
+      </w:r>
+      <w:r>
+        <w:rPr>
+          <w:lang w:val="en-US"/>
+        </w:rPr>
+        <w:t>publications</w:t>
+      </w:r>
+      <w:r>
+        <w:t>.</w:t>
+      </w:r>
+      <w:r>
+        <w:rPr>
+          <w:lang w:val="en-US"/>
+        </w:rPr>
+        <w:t>csv</w:t>
+      </w:r>
+    </w:p>
+    <w:p>
+      <w:pPr>
+        <w:jc w:val="center"/>
+        <w:rPr>
+          <w:lang w:val="uk-UA"/>
+        </w:rPr>
+      </w:pPr>
+      <w:r>
+        <w:rPr>
+          <w:noProof/>
+          <w:lang w:eastAsia="ru-RU"/>
+        </w:rPr>
+        <w:drawing>
+          <wp:inline distT="0" distB="0" distL="0" distR="0" wp14:anchorId="6B343D1E" wp14:editId="53951437">
+            <wp:extent cx="2325548" cy="2700000"/>
+            <wp:effectExtent l="0" t="0" r="0" b="5715"/>
+            <wp:docPr id="16" name="Рисунок 16"/>
+            <wp:cNvGraphicFramePr>
+              <a:graphicFrameLocks xmlns:a="http://schemas.openxmlformats.org/drawingml/2006/main" noChangeAspect="1"/>
+            </wp:cNvGraphicFramePr>
+            <a:graphic xmlns:a="http://schemas.openxmlformats.org/drawingml/2006/main">
+              <a:graphicData uri="http://schemas.openxmlformats.org/drawingml/2006/picture">
+                <pic:pic xmlns:pic="http://schemas.openxmlformats.org/drawingml/2006/picture">
+                  <pic:nvPicPr>
+                    <pic:cNvPr id="1" name=""/>
+                    <pic:cNvPicPr/>
+                  </pic:nvPicPr>
+                  <pic:blipFill>
+                    <a:blip r:embed="rId24"/>
+                    <a:stretch>
+                      <a:fillRect/>
+                    </a:stretch>
+                  </pic:blipFill>
+                  <pic:spPr>
+                    <a:xfrm>
+                      <a:off x="0" y="0"/>
+                      <a:ext cx="2325548" cy="2700000"/>
+                    </a:xfrm>
+                    <a:prstGeom prst="rect">
+                      <a:avLst/>
+                    </a:prstGeom>
+                  </pic:spPr>
+                </pic:pic>
+              </a:graphicData>
+            </a:graphic>
+          </wp:inline>
+        </w:drawing>
+      </w:r>
+    </w:p>
+    <w:p>
+      <w:pPr>
+        <w:jc w:val="center"/>
+        <w:rPr>
+          <w:lang w:val="uk-UA"/>
+        </w:rPr>
+      </w:pPr>
+      <w:r>
+        <w:rPr>
+          <w:lang w:val="uk-UA"/>
+        </w:rPr>
+        <w:t xml:space="preserve">Рисунок 3.8 – </w:t>
+      </w:r>
+      <w:r>
+        <w:rPr>
+          <w:lang w:val="uk-UA"/>
+        </w:rPr>
+        <w:t xml:space="preserve">Відображення всіх публікацій після завантаження з файлу </w:t>
+      </w:r>
+    </w:p>
+    <w:p>
+      <w:pPr>
+        <w:jc w:val="center"/>
+        <w:rPr>
+          <w:lang w:val="uk-UA"/>
+        </w:rPr>
+      </w:pPr>
+      <w:r>
+        <w:rPr>
+          <w:noProof/>
+          <w:lang w:eastAsia="ru-RU"/>
+        </w:rPr>
+        <w:drawing>
+          <wp:inline distT="0" distB="0" distL="0" distR="0" wp14:anchorId="5401E4E8" wp14:editId="79965F15">
+            <wp:extent cx="2520000" cy="1345714"/>
+            <wp:effectExtent l="0" t="0" r="0" b="6985"/>
+            <wp:docPr id="17" name="Рисунок 17"/>
+            <wp:cNvGraphicFramePr>
+              <a:graphicFrameLocks xmlns:a="http://schemas.openxmlformats.org/drawingml/2006/main" noChangeAspect="1"/>
+            </wp:cNvGraphicFramePr>
+            <a:graphic xmlns:a="http://schemas.openxmlformats.org/drawingml/2006/main">
+              <a:graphicData uri="http://schemas.openxmlformats.org/drawingml/2006/picture">
+                <pic:pic xmlns:pic="http://schemas.openxmlformats.org/drawingml/2006/picture">
+                  <pic:nvPicPr>
+                    <pic:cNvPr id="1" name=""/>
+                    <pic:cNvPicPr/>
+                  </pic:nvPicPr>
+                  <pic:blipFill>
+                    <a:blip r:embed="rId25"/>
+                    <a:stretch>
+                      <a:fillRect/>
+                    </a:stretch>
+                  </pic:blipFill>
+                  <pic:spPr>
+                    <a:xfrm>
+                      <a:off x="0" y="0"/>
+                      <a:ext cx="2520000" cy="1345714"/>
+                    </a:xfrm>
+                    <a:prstGeom prst="rect">
+                      <a:avLst/>
+                    </a:prstGeom>
+                  </pic:spPr>
+                </pic:pic>
+              </a:graphicData>
+            </a:graphic>
+          </wp:inline>
+        </w:drawing>
+      </w:r>
+    </w:p>
+    <w:p>
+      <w:pPr>
+        <w:jc w:val="center"/>
+        <w:rPr>
+          <w:lang w:val="uk-UA"/>
+        </w:rPr>
+      </w:pPr>
+      <w:r>
+        <w:rPr>
+          <w:lang w:val="uk-UA"/>
+        </w:rPr>
+        <w:t>Рисунок 3.9 – Відображення всіх користувачів після завантаження з файлу</w:t>
+      </w:r>
+    </w:p>
+    <w:p>
+      <w:pPr>
+        <w:pStyle w:val="2"/>
+        <w:rPr>
+          <w:lang w:val="uk-UA"/>
+        </w:rPr>
+      </w:pPr>
+      <w:bookmarkStart w:id="11" w:name="_Toc59291155"/>
+      <w:r>
+        <w:rPr>
+          <w:lang w:val="uk-UA"/>
+        </w:rPr>
+        <w:lastRenderedPageBreak/>
+        <w:t>3.2 Інструкція для користувача</w:t>
+      </w:r>
+      <w:bookmarkEnd w:id="11"/>
+    </w:p>
+    <w:p>
+      <w:pPr>
+        <w:ind w:firstLine="709"/>
+        <w:jc w:val="both"/>
+        <w:rPr>
+          <w:lang w:val="uk-UA"/>
+        </w:rPr>
+      </w:pPr>
+      <w:r>
+        <w:rPr>
+          <w:lang w:val="uk-UA"/>
+        </w:rPr>
+        <w:t xml:space="preserve">В </w:t>
+      </w:r>
+      <w:r>
+        <w:rPr>
+          <w:lang w:val="en-US"/>
+        </w:rPr>
+        <w:t>CLI</w:t>
+      </w:r>
+      <w:r>
+        <w:t xml:space="preserve"> </w:t>
+      </w:r>
+      <w:r>
+        <w:rPr>
+          <w:lang w:val="uk-UA"/>
+        </w:rPr>
+        <w:t>даної програми присутні такі пункт меню:</w:t>
+      </w:r>
+    </w:p>
+    <w:p>
+      <w:pPr>
+        <w:pStyle w:val="a6"/>
+        <w:numPr>
+          <w:ilvl w:val="0"/>
+          <w:numId w:val="11"/>
+        </w:numPr>
+        <w:jc w:val="both"/>
+        <w:rPr>
+          <w:lang w:val="uk-UA"/>
+        </w:rPr>
+      </w:pPr>
+      <w:r>
+        <w:rPr>
+          <w:lang w:val="en-US"/>
+        </w:rPr>
+        <w:t>Add new publication to register</w:t>
+      </w:r>
+    </w:p>
+    <w:p>
+      <w:pPr>
+        <w:pStyle w:val="a6"/>
+        <w:numPr>
+          <w:ilvl w:val="0"/>
+          <w:numId w:val="11"/>
+        </w:numPr>
+        <w:jc w:val="both"/>
+        <w:rPr>
+          <w:lang w:val="uk-UA"/>
+        </w:rPr>
+      </w:pPr>
+      <w:r>
+        <w:rPr>
+          <w:lang w:val="en-US"/>
+        </w:rPr>
+        <w:t>Delete publication from register</w:t>
+      </w:r>
+    </w:p>
+    <w:p>
+      <w:pPr>
+        <w:pStyle w:val="a6"/>
+        <w:numPr>
+          <w:ilvl w:val="0"/>
+          <w:numId w:val="11"/>
+        </w:numPr>
+        <w:jc w:val="both"/>
+        <w:rPr>
+          <w:lang w:val="uk-UA"/>
+        </w:rPr>
+      </w:pPr>
+      <w:r>
+        <w:rPr>
+          <w:lang w:val="en-US"/>
+        </w:rPr>
+        <w:t>Get a list of all publications</w:t>
+      </w:r>
+    </w:p>
+    <w:p>
+      <w:pPr>
+        <w:pStyle w:val="a6"/>
+        <w:numPr>
+          <w:ilvl w:val="0"/>
+          <w:numId w:val="11"/>
+        </w:numPr>
+        <w:jc w:val="both"/>
+        <w:rPr>
+          <w:lang w:val="uk-UA"/>
+        </w:rPr>
+      </w:pPr>
+      <w:r>
+        <w:rPr>
+          <w:lang w:val="en-US"/>
+        </w:rPr>
+        <w:t>Get a list of all publications by language</w:t>
+      </w:r>
+    </w:p>
+    <w:p>
+      <w:pPr>
+        <w:pStyle w:val="a6"/>
+        <w:numPr>
+          <w:ilvl w:val="0"/>
+          <w:numId w:val="11"/>
+        </w:numPr>
+        <w:jc w:val="both"/>
+        <w:rPr>
+          <w:lang w:val="uk-UA"/>
+        </w:rPr>
+      </w:pPr>
+      <w:r>
+        <w:rPr>
+          <w:lang w:val="en-US"/>
+        </w:rPr>
+        <w:t>Add new user to register</w:t>
+      </w:r>
+    </w:p>
+    <w:p>
+      <w:pPr>
+        <w:pStyle w:val="a6"/>
+        <w:numPr>
+          <w:ilvl w:val="0"/>
+          <w:numId w:val="11"/>
+        </w:numPr>
+        <w:jc w:val="both"/>
+        <w:rPr>
+          <w:lang w:val="uk-UA"/>
+        </w:rPr>
+      </w:pPr>
+      <w:r>
+        <w:rPr>
+          <w:lang w:val="en-US"/>
+        </w:rPr>
+        <w:t>Delete user from register</w:t>
+      </w:r>
+    </w:p>
+    <w:p>
+      <w:pPr>
+        <w:pStyle w:val="a6"/>
+        <w:numPr>
+          <w:ilvl w:val="0"/>
+          <w:numId w:val="11"/>
+        </w:numPr>
+        <w:jc w:val="both"/>
+        <w:rPr>
+          <w:lang w:val="uk-UA"/>
+        </w:rPr>
+      </w:pPr>
+      <w:r>
+        <w:rPr>
+          <w:lang w:val="en-US"/>
+        </w:rPr>
+        <w:t>Get a list of all users</w:t>
+      </w:r>
+    </w:p>
+    <w:p>
+      <w:pPr>
+        <w:pStyle w:val="a6"/>
+        <w:numPr>
+          <w:ilvl w:val="0"/>
+          <w:numId w:val="11"/>
+        </w:numPr>
+        <w:jc w:val="both"/>
+        <w:rPr>
+          <w:lang w:val="uk-UA"/>
+        </w:rPr>
+      </w:pPr>
+      <w:r>
+        <w:rPr>
+          <w:lang w:val="en-US"/>
+        </w:rPr>
+        <w:t>Give publication to user</w:t>
+      </w:r>
+    </w:p>
+    <w:p>
+      <w:pPr>
+        <w:pStyle w:val="a6"/>
+        <w:numPr>
+          <w:ilvl w:val="0"/>
+          <w:numId w:val="11"/>
+        </w:numPr>
+        <w:jc w:val="both"/>
+        <w:rPr>
+          <w:lang w:val="uk-UA"/>
+        </w:rPr>
+      </w:pPr>
+      <w:r>
+        <w:rPr>
+          <w:lang w:val="en-US"/>
+        </w:rPr>
+        <w:t>Save register to storage</w:t>
+      </w:r>
+    </w:p>
+    <w:p>
+      <w:pPr>
+        <w:pStyle w:val="a6"/>
+        <w:numPr>
+          <w:ilvl w:val="0"/>
+          <w:numId w:val="11"/>
+        </w:numPr>
+        <w:jc w:val="both"/>
+        <w:rPr>
+          <w:lang w:val="uk-UA"/>
+        </w:rPr>
+      </w:pPr>
+      <w:r>
+        <w:rPr>
+          <w:lang w:val="en-US"/>
+        </w:rPr>
+        <w:t xml:space="preserve"> </w:t>
+      </w:r>
+      <w:r>
+        <w:rPr>
+          <w:lang w:val="en-US"/>
+        </w:rPr>
+        <w:t>Load register from storage</w:t>
+      </w:r>
+    </w:p>
+    <w:p>
+      <w:pPr>
+        <w:pStyle w:val="a6"/>
+        <w:numPr>
+          <w:ilvl w:val="0"/>
+          <w:numId w:val="11"/>
+        </w:numPr>
+        <w:jc w:val="both"/>
+        <w:rPr>
+          <w:lang w:val="uk-UA"/>
+        </w:rPr>
+      </w:pPr>
+      <w:r>
+        <w:rPr>
+          <w:lang w:val="en-US"/>
+        </w:rPr>
+        <w:t xml:space="preserve"> Exit</w:t>
+      </w:r>
+    </w:p>
+    <w:p>
+      <w:pPr>
+        <w:ind w:firstLine="709"/>
+        <w:jc w:val="both"/>
+        <w:rPr>
+          <w:lang w:val="uk-UA"/>
+        </w:rPr>
+      </w:pPr>
+      <w:r>
+        <w:rPr>
+          <w:lang w:val="en-US"/>
+        </w:rPr>
+        <w:t>Add</w:t>
+      </w:r>
+      <w:r>
+        <w:rPr>
+          <w:lang w:val="uk-UA"/>
+        </w:rPr>
+        <w:t xml:space="preserve"> </w:t>
+      </w:r>
+      <w:r>
+        <w:rPr>
+          <w:lang w:val="en-US"/>
+        </w:rPr>
+        <w:t>new</w:t>
+      </w:r>
+      <w:r>
+        <w:rPr>
+          <w:lang w:val="uk-UA"/>
+        </w:rPr>
+        <w:t xml:space="preserve"> </w:t>
+      </w:r>
+      <w:r>
+        <w:rPr>
+          <w:lang w:val="en-US"/>
+        </w:rPr>
+        <w:t>publication</w:t>
+      </w:r>
+      <w:r>
+        <w:rPr>
+          <w:lang w:val="uk-UA"/>
+        </w:rPr>
+        <w:t xml:space="preserve"> </w:t>
+      </w:r>
+      <w:r>
+        <w:rPr>
+          <w:lang w:val="en-US"/>
+        </w:rPr>
+        <w:t>to</w:t>
+      </w:r>
+      <w:r>
+        <w:rPr>
+          <w:lang w:val="uk-UA"/>
+        </w:rPr>
+        <w:t xml:space="preserve"> </w:t>
+      </w:r>
+      <w:r>
+        <w:rPr>
+          <w:lang w:val="en-US"/>
+        </w:rPr>
+        <w:t>register</w:t>
+      </w:r>
+      <w:r>
+        <w:rPr>
+          <w:lang w:val="uk-UA"/>
+        </w:rPr>
+        <w:t xml:space="preserve"> – </w:t>
+      </w:r>
+      <w:r>
+        <w:rPr>
+          <w:lang w:val="uk-UA"/>
+        </w:rPr>
+        <w:t>Додавання нової публікації до реєстру</w:t>
+      </w:r>
+      <w:r>
+        <w:rPr>
+          <w:lang w:val="uk-UA"/>
+        </w:rPr>
+        <w:t>. Н</w:t>
+      </w:r>
+      <w:r>
+        <w:rPr>
+          <w:lang w:val="uk-UA"/>
+        </w:rPr>
+        <w:t xml:space="preserve">е дозволяється додавати публікації з однаковими </w:t>
+      </w:r>
+      <w:r>
+        <w:rPr>
+          <w:lang w:val="en-US"/>
+        </w:rPr>
+        <w:t>ID</w:t>
+      </w:r>
+      <w:r>
+        <w:rPr>
+          <w:lang w:val="uk-UA"/>
+        </w:rPr>
+        <w:t>.</w:t>
+      </w:r>
+    </w:p>
+    <w:p>
+      <w:pPr>
+        <w:ind w:firstLine="709"/>
+        <w:jc w:val="both"/>
+        <w:rPr>
+          <w:lang w:val="uk-UA"/>
+        </w:rPr>
+      </w:pPr>
+      <w:r>
+        <w:rPr>
+          <w:lang w:val="en-US"/>
+        </w:rPr>
+        <w:t>Delete</w:t>
+      </w:r>
+      <w:r>
+        <w:rPr>
+          <w:lang w:val="uk-UA"/>
+        </w:rPr>
+        <w:t xml:space="preserve"> </w:t>
+      </w:r>
+      <w:r>
+        <w:rPr>
+          <w:lang w:val="en-US"/>
+        </w:rPr>
+        <w:t>publication</w:t>
+      </w:r>
+      <w:r>
+        <w:rPr>
+          <w:lang w:val="uk-UA"/>
+        </w:rPr>
+        <w:t xml:space="preserve"> </w:t>
+      </w:r>
+      <w:r>
+        <w:rPr>
+          <w:lang w:val="en-US"/>
+        </w:rPr>
+        <w:t>from</w:t>
+      </w:r>
+      <w:r>
+        <w:rPr>
+          <w:lang w:val="uk-UA"/>
+        </w:rPr>
+        <w:t xml:space="preserve"> </w:t>
+      </w:r>
+      <w:r>
+        <w:rPr>
+          <w:lang w:val="en-US"/>
+        </w:rPr>
+        <w:t>register</w:t>
+      </w:r>
+      <w:r>
+        <w:rPr>
+          <w:lang w:val="uk-UA"/>
+        </w:rPr>
+        <w:t xml:space="preserve"> – </w:t>
+      </w:r>
+      <w:r>
+        <w:rPr>
+          <w:lang w:val="uk-UA"/>
+        </w:rPr>
+        <w:t xml:space="preserve">Видалення існуючої публікацію з регістру. Видалення відбувається по </w:t>
+      </w:r>
+      <w:r>
+        <w:rPr>
+          <w:lang w:val="en-US"/>
+        </w:rPr>
+        <w:t>ID</w:t>
+      </w:r>
+      <w:r>
+        <w:rPr>
+          <w:lang w:val="uk-UA"/>
+        </w:rPr>
+        <w:t xml:space="preserve"> </w:t>
+      </w:r>
+      <w:r>
+        <w:rPr>
+          <w:lang w:val="uk-UA"/>
+        </w:rPr>
+        <w:t xml:space="preserve">публікації. При невірному </w:t>
+      </w:r>
+      <w:r>
+        <w:rPr>
+          <w:lang w:val="en-US"/>
+        </w:rPr>
+        <w:t>ID</w:t>
+      </w:r>
+      <w:r>
+        <w:t xml:space="preserve"> </w:t>
+      </w:r>
+      <w:r>
+        <w:rPr>
+          <w:lang w:val="uk-UA"/>
+        </w:rPr>
+        <w:t>ніяка публікація не видалиться</w:t>
+      </w:r>
+      <w:r>
+        <w:rPr>
+          <w:lang w:val="uk-UA"/>
+        </w:rPr>
+        <w:t>.</w:t>
+      </w:r>
+    </w:p>
+    <w:p>
+      <w:pPr>
+        <w:ind w:firstLine="709"/>
+        <w:jc w:val="both"/>
+        <w:rPr>
+          <w:lang w:val="uk-UA"/>
+        </w:rPr>
+      </w:pPr>
+      <w:r>
+        <w:rPr>
+          <w:lang w:val="en-US"/>
+        </w:rPr>
+        <w:t>Get</w:t>
+      </w:r>
+      <w:r>
+        <w:rPr>
+          <w:lang w:val="uk-UA"/>
+        </w:rPr>
+        <w:t xml:space="preserve"> </w:t>
+      </w:r>
+      <w:r>
+        <w:rPr>
+          <w:lang w:val="en-US"/>
+        </w:rPr>
+        <w:t>a</w:t>
+      </w:r>
+      <w:r>
+        <w:rPr>
+          <w:lang w:val="uk-UA"/>
+        </w:rPr>
+        <w:t xml:space="preserve"> </w:t>
+      </w:r>
+      <w:r>
+        <w:rPr>
+          <w:lang w:val="en-US"/>
+        </w:rPr>
+        <w:t>list</w:t>
+      </w:r>
+      <w:r>
+        <w:rPr>
+          <w:lang w:val="uk-UA"/>
+        </w:rPr>
+        <w:t xml:space="preserve"> </w:t>
+      </w:r>
+      <w:r>
+        <w:rPr>
+          <w:lang w:val="en-US"/>
+        </w:rPr>
+        <w:t>of</w:t>
+      </w:r>
+      <w:r>
+        <w:rPr>
+          <w:lang w:val="uk-UA"/>
+        </w:rPr>
+        <w:t xml:space="preserve"> </w:t>
+      </w:r>
+      <w:r>
+        <w:rPr>
+          <w:lang w:val="en-US"/>
+        </w:rPr>
+        <w:t>all</w:t>
+      </w:r>
+      <w:r>
+        <w:rPr>
+          <w:lang w:val="uk-UA"/>
+        </w:rPr>
+        <w:t xml:space="preserve"> </w:t>
+      </w:r>
+      <w:r>
+        <w:rPr>
+          <w:lang w:val="en-US"/>
+        </w:rPr>
+        <w:t>publications</w:t>
+      </w:r>
+      <w:r>
+        <w:rPr>
+          <w:lang w:val="uk-UA"/>
+        </w:rPr>
+        <w:t xml:space="preserve"> – </w:t>
+      </w:r>
+      <w:r>
+        <w:rPr>
+          <w:lang w:val="uk-UA"/>
+        </w:rPr>
+        <w:t>Відображення всіх публікацій що містяться в регістрі.</w:t>
+      </w:r>
+    </w:p>
+    <w:p>
+      <w:pPr>
+        <w:ind w:firstLine="709"/>
+        <w:jc w:val="both"/>
+        <w:rPr>
+          <w:lang w:val="uk-UA"/>
+        </w:rPr>
+      </w:pPr>
+      <w:r>
+        <w:rPr>
+          <w:lang w:val="en-US"/>
+        </w:rPr>
+        <w:t>Get</w:t>
+      </w:r>
+      <w:r>
+        <w:rPr>
+          <w:lang w:val="uk-UA"/>
+        </w:rPr>
+        <w:t xml:space="preserve"> </w:t>
+      </w:r>
+      <w:r>
+        <w:rPr>
+          <w:lang w:val="en-US"/>
+        </w:rPr>
+        <w:t>a</w:t>
+      </w:r>
+      <w:r>
+        <w:rPr>
+          <w:lang w:val="uk-UA"/>
+        </w:rPr>
+        <w:t xml:space="preserve"> </w:t>
+      </w:r>
+      <w:r>
+        <w:rPr>
+          <w:lang w:val="en-US"/>
+        </w:rPr>
+        <w:t>list</w:t>
+      </w:r>
+      <w:r>
+        <w:rPr>
+          <w:lang w:val="uk-UA"/>
+        </w:rPr>
+        <w:t xml:space="preserve"> </w:t>
+      </w:r>
+      <w:r>
+        <w:rPr>
+          <w:lang w:val="en-US"/>
+        </w:rPr>
+        <w:t>of</w:t>
+      </w:r>
+      <w:r>
+        <w:rPr>
+          <w:lang w:val="uk-UA"/>
+        </w:rPr>
+        <w:t xml:space="preserve"> </w:t>
+      </w:r>
+      <w:r>
+        <w:rPr>
+          <w:lang w:val="en-US"/>
+        </w:rPr>
+        <w:t>all</w:t>
+      </w:r>
+      <w:r>
+        <w:rPr>
+          <w:lang w:val="uk-UA"/>
+        </w:rPr>
+        <w:t xml:space="preserve"> </w:t>
+      </w:r>
+      <w:r>
+        <w:rPr>
+          <w:lang w:val="en-US"/>
+        </w:rPr>
+        <w:t>publications</w:t>
+      </w:r>
+      <w:r>
+        <w:rPr>
+          <w:lang w:val="uk-UA"/>
+        </w:rPr>
+        <w:t xml:space="preserve"> </w:t>
+      </w:r>
+      <w:r>
+        <w:rPr>
+          <w:lang w:val="en-US"/>
+        </w:rPr>
+        <w:t>by</w:t>
+      </w:r>
+      <w:r>
+        <w:rPr>
+          <w:lang w:val="uk-UA"/>
+        </w:rPr>
+        <w:t xml:space="preserve"> </w:t>
+      </w:r>
+      <w:r>
+        <w:rPr>
+          <w:lang w:val="en-US"/>
+        </w:rPr>
+        <w:t>language</w:t>
+      </w:r>
+      <w:r>
+        <w:rPr>
+          <w:lang w:val="uk-UA"/>
+        </w:rPr>
+        <w:t xml:space="preserve"> – </w:t>
+      </w:r>
+      <w:r>
+        <w:rPr>
+          <w:lang w:val="uk-UA"/>
+        </w:rPr>
+        <w:t>Відображення всіх публікацій що містяться в регістрі відфільтровані по мові друку.</w:t>
+      </w:r>
+    </w:p>
+    <w:p>
+      <w:pPr>
+        <w:ind w:firstLine="709"/>
+        <w:jc w:val="both"/>
+        <w:rPr>
+          <w:lang w:val="uk-UA"/>
+        </w:rPr>
+      </w:pPr>
+      <w:r>
+        <w:rPr>
+          <w:lang w:val="en-US"/>
+        </w:rPr>
+        <w:t>Add</w:t>
+      </w:r>
+      <w:r>
+        <w:rPr>
+          <w:lang w:val="uk-UA"/>
+        </w:rPr>
+        <w:t xml:space="preserve"> </w:t>
+      </w:r>
+      <w:r>
+        <w:rPr>
+          <w:lang w:val="en-US"/>
+        </w:rPr>
+        <w:t>new</w:t>
+      </w:r>
+      <w:r>
+        <w:rPr>
+          <w:lang w:val="uk-UA"/>
+        </w:rPr>
+        <w:t xml:space="preserve"> </w:t>
+      </w:r>
+      <w:r>
+        <w:rPr>
+          <w:lang w:val="en-US"/>
+        </w:rPr>
+        <w:t>user</w:t>
+      </w:r>
+      <w:r>
+        <w:rPr>
+          <w:lang w:val="uk-UA"/>
+        </w:rPr>
+        <w:t xml:space="preserve"> </w:t>
+      </w:r>
+      <w:r>
+        <w:rPr>
+          <w:lang w:val="en-US"/>
+        </w:rPr>
+        <w:t>to</w:t>
+      </w:r>
+      <w:r>
+        <w:rPr>
+          <w:lang w:val="uk-UA"/>
+        </w:rPr>
+        <w:t xml:space="preserve"> </w:t>
+      </w:r>
+      <w:r>
+        <w:rPr>
+          <w:lang w:val="en-US"/>
+        </w:rPr>
+        <w:t>register</w:t>
+      </w:r>
+      <w:r>
+        <w:rPr>
+          <w:lang w:val="uk-UA"/>
+        </w:rPr>
+        <w:t xml:space="preserve"> – </w:t>
+      </w:r>
+      <w:r>
+        <w:rPr>
+          <w:lang w:val="uk-UA"/>
+        </w:rPr>
+        <w:t xml:space="preserve">Додавання нового користувача до реєстру. Не дозволяється додавати користувачів з однаковими </w:t>
+      </w:r>
+      <w:r>
+        <w:rPr>
+          <w:lang w:val="en-US"/>
+        </w:rPr>
+        <w:t>ID</w:t>
+      </w:r>
+      <w:r>
+        <w:rPr>
+          <w:lang w:val="uk-UA"/>
+        </w:rPr>
+        <w:t>.</w:t>
+      </w:r>
+    </w:p>
+    <w:p>
+      <w:pPr>
+        <w:ind w:firstLine="709"/>
+        <w:jc w:val="both"/>
+        <w:rPr>
+          <w:lang w:val="uk-UA"/>
+        </w:rPr>
+      </w:pPr>
+      <w:r>
+        <w:rPr>
+          <w:lang w:val="en-US"/>
+        </w:rPr>
+        <w:t>Delete</w:t>
+      </w:r>
+      <w:r>
+        <w:rPr>
+          <w:lang w:val="uk-UA"/>
+        </w:rPr>
+        <w:t xml:space="preserve"> </w:t>
+      </w:r>
+      <w:r>
+        <w:rPr>
+          <w:lang w:val="en-US"/>
+        </w:rPr>
+        <w:t>user</w:t>
+      </w:r>
+      <w:r>
+        <w:rPr>
+          <w:lang w:val="uk-UA"/>
+        </w:rPr>
+        <w:t xml:space="preserve"> </w:t>
+      </w:r>
+      <w:r>
+        <w:rPr>
+          <w:lang w:val="en-US"/>
+        </w:rPr>
+        <w:t>from</w:t>
+      </w:r>
+      <w:r>
+        <w:rPr>
+          <w:lang w:val="uk-UA"/>
+        </w:rPr>
+        <w:t xml:space="preserve"> </w:t>
+      </w:r>
+      <w:r>
+        <w:rPr>
+          <w:lang w:val="en-US"/>
+        </w:rPr>
+        <w:t>register</w:t>
+      </w:r>
+      <w:r>
+        <w:rPr>
+          <w:lang w:val="uk-UA"/>
+        </w:rPr>
+        <w:t xml:space="preserve"> – </w:t>
+      </w:r>
+      <w:r>
+        <w:rPr>
+          <w:lang w:val="uk-UA"/>
+        </w:rPr>
+        <w:t xml:space="preserve">Видалення існуючого користувача з регістру. Видалення відбувається по </w:t>
+      </w:r>
+      <w:r>
+        <w:rPr>
+          <w:lang w:val="en-US"/>
+        </w:rPr>
+        <w:t>ID</w:t>
+      </w:r>
+      <w:r>
+        <w:rPr>
+          <w:lang w:val="uk-UA"/>
+        </w:rPr>
+        <w:t xml:space="preserve"> користувача. При невірному </w:t>
+      </w:r>
+      <w:r>
+        <w:rPr>
+          <w:lang w:val="en-US"/>
+        </w:rPr>
+        <w:t>ID</w:t>
+      </w:r>
+      <w:r>
+        <w:t xml:space="preserve"> </w:t>
+      </w:r>
+      <w:r>
+        <w:rPr>
+          <w:lang w:val="uk-UA"/>
+        </w:rPr>
+        <w:t>ніякий користувач не видалиться.</w:t>
+      </w:r>
+    </w:p>
+    <w:p>
+      <w:pPr>
+        <w:ind w:firstLine="709"/>
+        <w:jc w:val="both"/>
+        <w:rPr>
+          <w:lang w:val="uk-UA"/>
+        </w:rPr>
+      </w:pPr>
+      <w:r>
+        <w:rPr>
+          <w:lang w:val="en-US"/>
+        </w:rPr>
+        <w:t>Get</w:t>
+      </w:r>
+      <w:r>
+        <w:rPr>
+          <w:lang w:val="uk-UA"/>
+        </w:rPr>
+        <w:t xml:space="preserve"> </w:t>
+      </w:r>
+      <w:r>
+        <w:rPr>
+          <w:lang w:val="en-US"/>
+        </w:rPr>
+        <w:t>a</w:t>
+      </w:r>
+      <w:r>
+        <w:rPr>
+          <w:lang w:val="uk-UA"/>
+        </w:rPr>
+        <w:t xml:space="preserve"> </w:t>
+      </w:r>
+      <w:r>
+        <w:rPr>
+          <w:lang w:val="en-US"/>
+        </w:rPr>
+        <w:t>list</w:t>
+      </w:r>
+      <w:r>
+        <w:rPr>
+          <w:lang w:val="uk-UA"/>
+        </w:rPr>
+        <w:t xml:space="preserve"> </w:t>
+      </w:r>
+      <w:r>
+        <w:rPr>
+          <w:lang w:val="en-US"/>
+        </w:rPr>
+        <w:t>of</w:t>
+      </w:r>
+      <w:r>
+        <w:rPr>
+          <w:lang w:val="uk-UA"/>
+        </w:rPr>
+        <w:t xml:space="preserve"> </w:t>
+      </w:r>
+      <w:r>
+        <w:rPr>
+          <w:lang w:val="en-US"/>
+        </w:rPr>
+        <w:t>all</w:t>
+      </w:r>
+      <w:r>
+        <w:rPr>
+          <w:lang w:val="uk-UA"/>
+        </w:rPr>
+        <w:t xml:space="preserve"> </w:t>
+      </w:r>
+      <w:r>
+        <w:rPr>
+          <w:lang w:val="en-US"/>
+        </w:rPr>
+        <w:t>users</w:t>
+      </w:r>
+      <w:r>
+        <w:rPr>
+          <w:lang w:val="uk-UA"/>
+        </w:rPr>
+        <w:t xml:space="preserve"> – </w:t>
+      </w:r>
+      <w:r>
+        <w:rPr>
+          <w:lang w:val="uk-UA"/>
+        </w:rPr>
+        <w:t>Відображення всіх користувачів що містяться в регістрі.</w:t>
+      </w:r>
+    </w:p>
+    <w:p>
+      <w:pPr>
+        <w:ind w:firstLine="709"/>
+        <w:jc w:val="both"/>
+        <w:rPr>
+          <w:lang w:val="uk-UA"/>
+        </w:rPr>
+      </w:pPr>
+      <w:r>
+        <w:rPr>
+          <w:lang w:val="en-US"/>
+        </w:rPr>
+        <w:lastRenderedPageBreak/>
+        <w:t xml:space="preserve">Give publication to user – </w:t>
+      </w:r>
+      <w:r>
+        <w:rPr>
+          <w:lang w:val="uk-UA"/>
+        </w:rPr>
+        <w:t xml:space="preserve">Видача публікації користувачу. Видача відбувається по </w:t>
+      </w:r>
+      <w:r>
+        <w:rPr>
+          <w:lang w:val="en-US"/>
+        </w:rPr>
+        <w:t>ID</w:t>
+      </w:r>
+      <w:r>
+        <w:t xml:space="preserve"> </w:t>
+      </w:r>
+      <w:r>
+        <w:rPr>
+          <w:lang w:val="uk-UA"/>
+        </w:rPr>
+        <w:t xml:space="preserve">публікації та </w:t>
+      </w:r>
+      <w:r>
+        <w:rPr>
+          <w:lang w:val="en-US"/>
+        </w:rPr>
+        <w:t>ID</w:t>
+      </w:r>
+      <w:r>
+        <w:t xml:space="preserve"> </w:t>
+      </w:r>
+      <w:r>
+        <w:rPr>
+          <w:lang w:val="uk-UA"/>
+        </w:rPr>
+        <w:t xml:space="preserve">користувача. При невірних </w:t>
+      </w:r>
+      <w:r>
+        <w:rPr>
+          <w:lang w:val="en-US"/>
+        </w:rPr>
+        <w:t>ID</w:t>
+      </w:r>
+      <w:r>
+        <w:rPr>
+          <w:lang w:val="uk-UA"/>
+        </w:rPr>
+        <w:t xml:space="preserve"> </w:t>
+      </w:r>
+      <w:r>
+        <w:rPr>
+          <w:lang w:val="uk-UA"/>
+        </w:rPr>
+        <w:t>видача не відбудеться.</w:t>
+      </w:r>
+    </w:p>
+    <w:p>
+      <w:pPr>
+        <w:ind w:firstLine="709"/>
+        <w:jc w:val="both"/>
+        <w:rPr>
+          <w:lang w:val="uk-UA"/>
+        </w:rPr>
+      </w:pPr>
+      <w:r>
+        <w:rPr>
+          <w:lang w:val="en-US"/>
+        </w:rPr>
+        <w:t>Save</w:t>
+      </w:r>
+      <w:r>
+        <w:rPr>
+          <w:lang w:val="uk-UA"/>
+        </w:rPr>
+        <w:t xml:space="preserve"> </w:t>
+      </w:r>
+      <w:r>
+        <w:rPr>
+          <w:lang w:val="en-US"/>
+        </w:rPr>
+        <w:t>register</w:t>
+      </w:r>
+      <w:r>
+        <w:rPr>
+          <w:lang w:val="uk-UA"/>
+        </w:rPr>
+        <w:t xml:space="preserve"> </w:t>
+      </w:r>
+      <w:r>
+        <w:rPr>
+          <w:lang w:val="en-US"/>
+        </w:rPr>
+        <w:t>to</w:t>
+      </w:r>
+      <w:r>
+        <w:rPr>
+          <w:lang w:val="uk-UA"/>
+        </w:rPr>
+        <w:t xml:space="preserve"> </w:t>
+      </w:r>
+      <w:r>
+        <w:rPr>
+          <w:lang w:val="en-US"/>
+        </w:rPr>
+        <w:t>storage</w:t>
+      </w:r>
+      <w:r>
+        <w:rPr>
+          <w:lang w:val="uk-UA"/>
+        </w:rPr>
+        <w:t xml:space="preserve"> – </w:t>
+      </w:r>
+      <w:r>
+        <w:rPr>
+          <w:lang w:val="uk-UA"/>
+        </w:rPr>
+        <w:t>Збереження реєстру</w:t>
+      </w:r>
+      <w:r>
+        <w:rPr>
+          <w:lang w:val="uk-UA"/>
+        </w:rPr>
+        <w:t xml:space="preserve"> до файлу в форматі </w:t>
+      </w:r>
+      <w:r>
+        <w:rPr>
+          <w:lang w:val="uk-UA"/>
+        </w:rPr>
+        <w:t>.</w:t>
+      </w:r>
+      <w:r>
+        <w:rPr>
+          <w:lang w:val="en-US"/>
+        </w:rPr>
+        <w:t>csv</w:t>
+      </w:r>
+      <w:r>
+        <w:rPr>
+          <w:lang w:val="uk-UA"/>
+        </w:rPr>
+        <w:t>.</w:t>
+      </w:r>
+    </w:p>
+    <w:p>
+      <w:pPr>
+        <w:ind w:firstLine="709"/>
+        <w:jc w:val="both"/>
+        <w:rPr>
+          <w:lang w:val="en-US"/>
+        </w:rPr>
+      </w:pPr>
+      <w:r>
+        <w:rPr>
+          <w:lang w:val="en-US"/>
+        </w:rPr>
+        <w:t xml:space="preserve">Load register from storage – </w:t>
+      </w:r>
+      <w:r>
+        <w:rPr>
+          <w:lang w:val="uk-UA"/>
+        </w:rPr>
+        <w:t xml:space="preserve">Загрузка реєстру з файлу формату </w:t>
+      </w:r>
+      <w:r>
+        <w:rPr>
+          <w:lang w:val="en-US"/>
+        </w:rPr>
+        <w:t>.csv.</w:t>
+      </w:r>
+    </w:p>
+    <w:p>
+      <w:pPr>
+        <w:ind w:firstLine="709"/>
+        <w:jc w:val="both"/>
+        <w:rPr>
+          <w:lang w:val="uk-UA"/>
+        </w:rPr>
+      </w:pPr>
+      <w:r>
+        <w:rPr>
+          <w:lang w:val="en-US"/>
+        </w:rPr>
+        <w:t>Exit</w:t>
+      </w:r>
+      <w:r>
+        <w:t xml:space="preserve"> – </w:t>
+      </w:r>
+      <w:r>
+        <w:rPr>
+          <w:lang w:val="uk-UA"/>
+        </w:rPr>
+        <w:t xml:space="preserve">Вихід з програми. При виході з програми, не відбувається </w:t>
+      </w:r>
+      <w:proofErr w:type="spellStart"/>
+      <w:r>
+        <w:rPr>
+          <w:lang w:val="uk-UA"/>
+        </w:rPr>
+        <w:t>автозбереження</w:t>
+      </w:r>
+      <w:proofErr w:type="spellEnd"/>
+      <w:r>
+        <w:rPr>
+          <w:lang w:val="uk-UA"/>
+        </w:rPr>
+        <w:t xml:space="preserve"> даних </w:t>
+      </w:r>
+      <w:r>
+        <w:rPr>
+          <w:lang w:val="uk-UA"/>
+        </w:rPr>
+        <w:t>до реєстру.</w:t>
+      </w:r>
+    </w:p>
+    <w:p>
+      <w:pPr>
+        <w:ind w:firstLine="709"/>
+        <w:jc w:val="both"/>
+        <w:rPr>
+          <w:lang w:val="uk-UA"/>
+        </w:rPr>
+        <w:sectPr>
+          <w:pgSz w:w="11906" w:h="16838"/>
+          <w:pgMar w:top="1134" w:right="850" w:bottom="1134" w:left="1701" w:header="708" w:footer="708" w:gutter="0"/>
+          <w:cols w:space="708"/>
+          <w:docGrid w:linePitch="381"/>
+        </w:sectPr>
+      </w:pPr>
+    </w:p>
+    <w:p>
+      <w:pPr>
+        <w:pStyle w:val="1"/>
+        <w:rPr>
+          <w:lang w:val="uk-UA"/>
+        </w:rPr>
+      </w:pPr>
+      <w:bookmarkStart w:id="12" w:name="_Toc59291156"/>
+      <w:r>
+        <w:rPr>
+          <w:lang w:val="uk-UA"/>
+        </w:rPr>
+        <w:lastRenderedPageBreak/>
+        <w:t>ВИСНОВОК</w:t>
+      </w:r>
+      <w:bookmarkEnd w:id="12"/>
+    </w:p>
+    <w:p>
+      <w:pPr>
+        <w:ind w:firstLine="709"/>
+        <w:rPr>
+          <w:lang w:val="uk-UA"/>
+        </w:rPr>
+      </w:pPr>
+      <w:r>
+        <w:rPr>
+          <w:lang w:val="uk-UA"/>
+        </w:rPr>
+        <w:t>В</w:t>
+      </w:r>
+      <w:r>
+        <w:rPr>
+          <w:lang w:val="uk-UA"/>
+        </w:rPr>
+        <w:t xml:space="preserve"> ході виконання курсової роботи було розроблений прототип </w:t>
+      </w:r>
+      <w:r>
+        <w:rPr>
+          <w:lang w:val="uk-UA"/>
+        </w:rPr>
+        <w:t>системи, а саме бібліотеки</w:t>
+      </w:r>
+      <w:r>
+        <w:rPr>
+          <w:lang w:val="uk-UA"/>
+        </w:rPr>
+        <w:t>. Програма містить форми, які дають змогу користувачеві додавати, видаляти, та отримувати необхідну інформацію. Для збереження даних було створено файл</w:t>
+      </w:r>
+      <w:r>
+        <w:rPr>
+          <w:lang w:val="uk-UA"/>
+        </w:rPr>
+        <w:t>,</w:t>
+      </w:r>
+      <w:r>
+        <w:rPr>
+          <w:lang w:val="uk-UA"/>
+        </w:rPr>
+        <w:t xml:space="preserve"> </w:t>
+      </w:r>
+      <w:r>
+        <w:rPr>
+          <w:lang w:val="uk-UA"/>
+        </w:rPr>
+        <w:t xml:space="preserve">який має розширення </w:t>
+      </w:r>
+      <w:r>
+        <w:t>.</w:t>
+      </w:r>
+      <w:r>
+        <w:rPr>
+          <w:lang w:val="en-US"/>
+        </w:rPr>
+        <w:t>csv</w:t>
+      </w:r>
+      <w:r>
+        <w:rPr>
+          <w:lang w:val="uk-UA"/>
+        </w:rPr>
+        <w:t>,</w:t>
+      </w:r>
+      <w:r>
+        <w:rPr>
+          <w:lang w:val="uk-UA"/>
+        </w:rPr>
+        <w:t xml:space="preserve"> з</w:t>
+      </w:r>
+      <w:r>
+        <w:rPr>
+          <w:lang w:val="uk-UA"/>
+        </w:rPr>
+        <w:t xml:space="preserve"> якого ми отримували та </w:t>
+      </w:r>
+      <w:r>
+        <w:rPr>
+          <w:lang w:val="uk-UA"/>
+        </w:rPr>
+        <w:t>записували</w:t>
+      </w:r>
+      <w:r>
+        <w:rPr>
+          <w:lang w:val="uk-UA"/>
+        </w:rPr>
+        <w:t xml:space="preserve"> інформацію в відповідні файли.</w:t>
+      </w:r>
+    </w:p>
+    <w:p>
+      <w:pPr>
+        <w:ind w:firstLine="709"/>
+        <w:rPr>
+          <w:lang w:val="uk-UA"/>
+        </w:rPr>
+        <w:sectPr>
+          <w:pgSz w:w="11906" w:h="16838"/>
+          <w:pgMar w:top="1134" w:right="850" w:bottom="1134" w:left="1701" w:header="708" w:footer="708" w:gutter="0"/>
+          <w:cols w:space="708"/>
+          <w:docGrid w:linePitch="381"/>
+        </w:sectPr>
+      </w:pPr>
+    </w:p>
+    <w:p>
+      <w:pPr>
+        <w:pStyle w:val="1"/>
+        <w:rPr>
+          <w:lang w:val="uk-UA"/>
+        </w:rPr>
+      </w:pPr>
+      <w:bookmarkStart w:id="13" w:name="_Toc59291157"/>
+      <w:r>
+        <w:rPr>
+          <w:lang w:val="uk-UA"/>
+        </w:rPr>
+        <w:lastRenderedPageBreak/>
+        <w:t>ПЕРЕЛІК ДЖЕРЕЛ ПОСИЛАНЬ</w:t>
+      </w:r>
+      <w:bookmarkEnd w:id="13"/>
+    </w:p>
+    <w:p>
+      <w:pPr>
+        <w:pStyle w:val="a6"/>
+        <w:numPr>
+          <w:ilvl w:val="0"/>
+          <w:numId w:val="12"/>
+        </w:numPr>
+        <w:rPr>
+          <w:lang w:val="uk-UA"/>
+        </w:rPr>
+      </w:pPr>
+      <w:r>
+        <w:rPr>
+          <w:lang w:val="en-US"/>
+        </w:rPr>
+        <w:t xml:space="preserve">// </w:t>
+      </w:r>
+      <w:proofErr w:type="spellStart"/>
+      <w:r>
+        <w:rPr>
+          <w:lang w:val="en-US"/>
+        </w:rPr>
+        <w:t>c</w:t>
+      </w:r>
+      <w:r>
+        <w:rPr>
+          <w:lang w:val="en-US"/>
+        </w:rPr>
+        <w:t>reately</w:t>
+      </w:r>
+      <w:proofErr w:type="spellEnd"/>
+      <w:r>
+        <w:rPr>
+          <w:lang w:val="en-US"/>
+        </w:rPr>
+        <w:t>. URL</w:t>
+      </w:r>
+      <w:r>
+        <w:rPr>
+          <w:lang w:val="en-US"/>
+        </w:rPr>
+        <w:t xml:space="preserve">: </w:t>
+      </w:r>
+      <w:r>
+        <w:rPr>
+          <w:lang w:val="en-US"/>
+        </w:rPr>
+        <w:t>https</w:t>
+      </w:r>
+      <w:r>
+        <w:rPr>
+          <w:lang w:val="en-US"/>
+        </w:rPr>
+        <w:t>://</w:t>
+      </w:r>
+      <w:r>
+        <w:rPr>
+          <w:lang w:val="en-US"/>
+        </w:rPr>
+        <w:t>creately</w:t>
+      </w:r>
+      <w:r>
+        <w:rPr>
+          <w:lang w:val="en-US"/>
+        </w:rPr>
+        <w:t>.</w:t>
+      </w:r>
+      <w:r>
+        <w:rPr>
+          <w:lang w:val="en-US"/>
+        </w:rPr>
+        <w:t>com</w:t>
+      </w:r>
+      <w:r>
+        <w:rPr>
+          <w:lang w:val="en-US"/>
+        </w:rPr>
+        <w:t xml:space="preserve">/. </w:t>
+      </w:r>
+      <w:r>
+        <w:rPr>
+          <w:lang w:val="uk-UA"/>
+        </w:rPr>
+        <w:t>Дата звернення: 16.12.2020</w:t>
+      </w:r>
+    </w:p>
+    <w:p>
+      <w:pPr>
+        <w:pStyle w:val="a6"/>
+        <w:numPr>
+          <w:ilvl w:val="0"/>
+          <w:numId w:val="12"/>
+        </w:numPr>
+        <w:rPr>
+          <w:lang w:val="uk-UA"/>
+        </w:rPr>
+      </w:pPr>
+      <w:r>
+        <w:rPr>
+          <w:lang w:val="en-US"/>
+        </w:rPr>
+        <w:t xml:space="preserve">// </w:t>
+      </w:r>
+      <w:proofErr w:type="spellStart"/>
+      <w:r>
+        <w:rPr>
+          <w:lang w:val="en-US"/>
+        </w:rPr>
+        <w:t>jetbrains</w:t>
+      </w:r>
+      <w:proofErr w:type="spellEnd"/>
+      <w:r>
+        <w:rPr>
+          <w:lang w:val="en-US"/>
+        </w:rPr>
+        <w:t>. URL</w:t>
+      </w:r>
+      <w:r>
+        <w:rPr>
+          <w:lang w:val="en-US"/>
+        </w:rPr>
+        <w:t xml:space="preserve">: </w:t>
+      </w:r>
+      <w:r>
+        <w:rPr>
+          <w:lang w:val="en-US"/>
+        </w:rPr>
+        <w:t>https</w:t>
+      </w:r>
+      <w:r>
+        <w:rPr>
+          <w:lang w:val="en-US"/>
+        </w:rPr>
+        <w:t>://</w:t>
+      </w:r>
+      <w:r>
+        <w:rPr>
+          <w:lang w:val="en-US"/>
+        </w:rPr>
+        <w:t>www</w:t>
+      </w:r>
+      <w:r>
+        <w:rPr>
+          <w:lang w:val="en-US"/>
+        </w:rPr>
+        <w:t>.</w:t>
+      </w:r>
+      <w:r>
+        <w:rPr>
+          <w:lang w:val="en-US"/>
+        </w:rPr>
+        <w:t>jetbrains</w:t>
+      </w:r>
+      <w:r>
+        <w:rPr>
+          <w:lang w:val="en-US"/>
+        </w:rPr>
+        <w:t>.</w:t>
+      </w:r>
+      <w:r>
+        <w:rPr>
+          <w:lang w:val="en-US"/>
+        </w:rPr>
+        <w:t>com</w:t>
+      </w:r>
+      <w:r>
+        <w:rPr>
+          <w:lang w:val="en-US"/>
+        </w:rPr>
+        <w:t xml:space="preserve">/. </w:t>
+      </w:r>
+      <w:r>
+        <w:rPr>
+          <w:lang w:val="uk-UA"/>
+        </w:rPr>
+        <w:t>Дата звернення: 16.12.2020</w:t>
+      </w:r>
+    </w:p>
+    <w:p>
+      <w:pPr>
+        <w:pStyle w:val="a6"/>
+        <w:numPr>
+          <w:ilvl w:val="0"/>
+          <w:numId w:val="12"/>
+        </w:numPr>
+        <w:rPr>
+          <w:lang w:val="uk-UA"/>
+        </w:rPr>
+        <w:sectPr>
+          <w:pgSz w:w="11906" w:h="16838"/>
+          <w:pgMar w:top="1134" w:right="850" w:bottom="1134" w:left="1701" w:header="708" w:footer="708" w:gutter="0"/>
+          <w:cols w:space="708"/>
+          <w:docGrid w:linePitch="381"/>
+        </w:sectPr>
+      </w:pPr>
+      <w:r>
+        <w:rPr>
+          <w:lang w:val="en-US"/>
+        </w:rPr>
+        <w:t>UML</w:t>
+      </w:r>
+      <w:r>
+        <w:rPr>
+          <w:lang w:val="uk-UA"/>
+        </w:rPr>
+        <w:t>-</w:t>
+      </w:r>
+      <w:r>
+        <w:rPr>
+          <w:lang w:val="uk-UA"/>
+        </w:rPr>
+        <w:t xml:space="preserve">діаграма класів бібліотеки. </w:t>
+      </w:r>
+      <w:r>
+        <w:rPr>
+          <w:lang w:val="en-US"/>
+        </w:rPr>
+        <w:t>URL</w:t>
+      </w:r>
+      <w:r>
+        <w:rPr>
+          <w:lang w:val="uk-UA"/>
+        </w:rPr>
+        <w:t xml:space="preserve">: </w:t>
+      </w:r>
+      <w:r>
+        <w:rPr>
+          <w:lang w:val="en-US"/>
+        </w:rPr>
+        <w:t>https</w:t>
+      </w:r>
+      <w:r>
+        <w:rPr>
+          <w:lang w:val="uk-UA"/>
+        </w:rPr>
+        <w:t>://</w:t>
+      </w:r>
+      <w:r>
+        <w:rPr>
+          <w:lang w:val="en-US"/>
+        </w:rPr>
+        <w:t>app</w:t>
+      </w:r>
+      <w:r>
+        <w:rPr>
+          <w:lang w:val="uk-UA"/>
+        </w:rPr>
+        <w:t>.</w:t>
+      </w:r>
+      <w:proofErr w:type="spellStart"/>
+      <w:r>
+        <w:rPr>
+          <w:lang w:val="en-US"/>
+        </w:rPr>
+        <w:t>creately</w:t>
+      </w:r>
+      <w:proofErr w:type="spellEnd"/>
+      <w:r>
+        <w:rPr>
+          <w:lang w:val="uk-UA"/>
+        </w:rPr>
+        <w:t>.</w:t>
+      </w:r>
+      <w:r>
+        <w:rPr>
+          <w:lang w:val="en-US"/>
+        </w:rPr>
+        <w:t>com</w:t>
+      </w:r>
+      <w:r>
+        <w:rPr>
+          <w:lang w:val="uk-UA"/>
+        </w:rPr>
+        <w:t>/</w:t>
+      </w:r>
+      <w:r>
+        <w:rPr>
+          <w:lang w:val="en-US"/>
+        </w:rPr>
+        <w:t>diagram</w:t>
+      </w:r>
+      <w:r>
+        <w:rPr>
+          <w:lang w:val="uk-UA"/>
+        </w:rPr>
+        <w:t>/</w:t>
+      </w:r>
+      <w:proofErr w:type="spellStart"/>
+      <w:r>
+        <w:rPr>
+          <w:lang w:val="en-US"/>
+        </w:rPr>
+        <w:t>bWOikmTkZyj</w:t>
+      </w:r>
+      <w:proofErr w:type="spellEnd"/>
+      <w:r>
+        <w:rPr>
+          <w:lang w:val="uk-UA"/>
+        </w:rPr>
+        <w:t>/</w:t>
+      </w:r>
+      <w:r>
+        <w:rPr>
+          <w:lang w:val="en-US"/>
+        </w:rPr>
+        <w:t>edit</w:t>
+      </w:r>
+      <w:r>
+        <w:rPr>
+          <w:lang w:val="uk-UA"/>
+        </w:rPr>
+        <w:t xml:space="preserve">. </w:t>
+      </w:r>
+      <w:r>
+        <w:rPr>
+          <w:lang w:val="uk-UA"/>
+        </w:rPr>
+        <w:t>Дата звернення: 16.12.2020</w:t>
+      </w:r>
+      <w:bookmarkStart w:id="14" w:name="_GoBack"/>
+      <w:bookmarkEnd w:id="14"/>
+    </w:p>
+    <w:p>
+      <w:pPr>
+        <w:pStyle w:val="1"/>
+        <w:jc w:val="left"/>
+        <w:rPr>
+          <w:lang w:val="uk-UA"/>
+        </w:rPr>
+      </w:pPr>
     </w:p>
     <w:sectPr>
       <w:pgSz w:w="11906" w:h="16838"/>
@@ -3736,7 +7027,7 @@
           <w:rPr>
             <w:noProof/>
           </w:rPr>
-          <w:t>12</w:t>
+          <w:t>20</w:t>
         </w:r>
         <w:r>
           <w:fldChar w:fldCharType="end"/>
@@ -3841,6 +7132,92 @@
     </w:lvl>
   </w:abstractNum>
   <w:abstractNum w:abstractNumId="1">
+    <w:nsid w:val="0C315C77"/>
+    <w:multiLevelType w:val="hybridMultilevel"/>
+    <w:tmpl w:val="9C40E8A8"/>
+    <w:lvl w:ilvl="0" w:tplc="0419000F">
+      <w:start w:val="1"/>
+      <w:numFmt w:val="decimal"/>
+      <w:lvlText w:val="%1."/>
+      <w:lvlJc w:val="left"/>
+      <w:pPr>
+        <w:ind w:left="1429" w:hanging="360"/>
+      </w:pPr>
+    </w:lvl>
+    <w:lvl w:ilvl="1" w:tplc="04190019">
+      <w:start w:val="1"/>
+      <w:numFmt w:val="lowerLetter"/>
+      <w:lvlText w:val="%2."/>
+      <w:lvlJc w:val="left"/>
+      <w:pPr>
+        <w:ind w:left="2149" w:hanging="360"/>
+      </w:pPr>
+    </w:lvl>
+    <w:lvl w:ilvl="2" w:tplc="0419001B" w:tentative="1">
+      <w:start w:val="1"/>
+      <w:numFmt w:val="lowerRoman"/>
+      <w:lvlText w:val="%3."/>
+      <w:lvlJc w:val="right"/>
+      <w:pPr>
+        <w:ind w:left="2869" w:hanging="180"/>
+      </w:pPr>
+    </w:lvl>
+    <w:lvl w:ilvl="3" w:tplc="0419000F" w:tentative="1">
+      <w:start w:val="1"/>
+      <w:numFmt w:val="decimal"/>
+      <w:lvlText w:val="%4."/>
+      <w:lvlJc w:val="left"/>
+      <w:pPr>
+        <w:ind w:left="3589" w:hanging="360"/>
+      </w:pPr>
+    </w:lvl>
+    <w:lvl w:ilvl="4" w:tplc="04190019" w:tentative="1">
+      <w:start w:val="1"/>
+      <w:numFmt w:val="lowerLetter"/>
+      <w:lvlText w:val="%5."/>
+      <w:lvlJc w:val="left"/>
+      <w:pPr>
+        <w:ind w:left="4309" w:hanging="360"/>
+      </w:pPr>
+    </w:lvl>
+    <w:lvl w:ilvl="5" w:tplc="0419001B" w:tentative="1">
+      <w:start w:val="1"/>
+      <w:numFmt w:val="lowerRoman"/>
+      <w:lvlText w:val="%6."/>
+      <w:lvlJc w:val="right"/>
+      <w:pPr>
+        <w:ind w:left="5029" w:hanging="180"/>
+      </w:pPr>
+    </w:lvl>
+    <w:lvl w:ilvl="6" w:tplc="0419000F" w:tentative="1">
+      <w:start w:val="1"/>
+      <w:numFmt w:val="decimal"/>
+      <w:lvlText w:val="%7."/>
+      <w:lvlJc w:val="left"/>
+      <w:pPr>
+        <w:ind w:left="5749" w:hanging="360"/>
+      </w:pPr>
+    </w:lvl>
+    <w:lvl w:ilvl="7" w:tplc="04190019" w:tentative="1">
+      <w:start w:val="1"/>
+      <w:numFmt w:val="lowerLetter"/>
+      <w:lvlText w:val="%8."/>
+      <w:lvlJc w:val="left"/>
+      <w:pPr>
+        <w:ind w:left="6469" w:hanging="360"/>
+      </w:pPr>
+    </w:lvl>
+    <w:lvl w:ilvl="8" w:tplc="0419001B" w:tentative="1">
+      <w:start w:val="1"/>
+      <w:numFmt w:val="lowerRoman"/>
+      <w:lvlText w:val="%9."/>
+      <w:lvlJc w:val="right"/>
+      <w:pPr>
+        <w:ind w:left="7189" w:hanging="180"/>
+      </w:pPr>
+    </w:lvl>
+  </w:abstractNum>
+  <w:abstractNum w:abstractNumId="2">
     <w:nsid w:val="1D08057C"/>
     <w:multiLevelType w:val="hybridMultilevel"/>
     <w:tmpl w:val="50C4D668"/>
@@ -3953,7 +7330,7 @@
       </w:rPr>
     </w:lvl>
   </w:abstractNum>
-  <w:abstractNum w:abstractNumId="2">
+  <w:abstractNum w:abstractNumId="3">
     <w:nsid w:val="2B675657"/>
     <w:multiLevelType w:val="hybridMultilevel"/>
     <w:tmpl w:val="0D5037BA"/>
@@ -4066,7 +7443,7 @@
       </w:rPr>
     </w:lvl>
   </w:abstractNum>
-  <w:abstractNum w:abstractNumId="3">
+  <w:abstractNum w:abstractNumId="4">
     <w:nsid w:val="3E1A1DA2"/>
     <w:multiLevelType w:val="hybridMultilevel"/>
     <w:tmpl w:val="0CFA0CDE"/>
@@ -4152,7 +7529,7 @@
       </w:pPr>
     </w:lvl>
   </w:abstractNum>
-  <w:abstractNum w:abstractNumId="4">
+  <w:abstractNum w:abstractNumId="5">
     <w:nsid w:val="3EBA3935"/>
     <w:multiLevelType w:val="hybridMultilevel"/>
     <w:tmpl w:val="64D0DFCA"/>
@@ -4238,7 +7615,7 @@
       </w:pPr>
     </w:lvl>
   </w:abstractNum>
-  <w:abstractNum w:abstractNumId="5">
+  <w:abstractNum w:abstractNumId="6">
     <w:nsid w:val="448849CE"/>
     <w:multiLevelType w:val="hybridMultilevel"/>
     <w:tmpl w:val="64D0DFCA"/>
@@ -4324,7 +7701,93 @@
       </w:pPr>
     </w:lvl>
   </w:abstractNum>
-  <w:abstractNum w:abstractNumId="6">
+  <w:abstractNum w:abstractNumId="7">
+    <w:nsid w:val="49A633DD"/>
+    <w:multiLevelType w:val="hybridMultilevel"/>
+    <w:tmpl w:val="E7763D60"/>
+    <w:lvl w:ilvl="0" w:tplc="04190011">
+      <w:start w:val="1"/>
+      <w:numFmt w:val="decimal"/>
+      <w:lvlText w:val="%1)"/>
+      <w:lvlJc w:val="left"/>
+      <w:pPr>
+        <w:ind w:left="720" w:hanging="360"/>
+      </w:pPr>
+    </w:lvl>
+    <w:lvl w:ilvl="1" w:tplc="04190019" w:tentative="1">
+      <w:start w:val="1"/>
+      <w:numFmt w:val="lowerLetter"/>
+      <w:lvlText w:val="%2."/>
+      <w:lvlJc w:val="left"/>
+      <w:pPr>
+        <w:ind w:left="1440" w:hanging="360"/>
+      </w:pPr>
+    </w:lvl>
+    <w:lvl w:ilvl="2" w:tplc="0419001B" w:tentative="1">
+      <w:start w:val="1"/>
+      <w:numFmt w:val="lowerRoman"/>
+      <w:lvlText w:val="%3."/>
+      <w:lvlJc w:val="right"/>
+      <w:pPr>
+        <w:ind w:left="2160" w:hanging="180"/>
+      </w:pPr>
+    </w:lvl>
+    <w:lvl w:ilvl="3" w:tplc="0419000F" w:tentative="1">
+      <w:start w:val="1"/>
+      <w:numFmt w:val="decimal"/>
+      <w:lvlText w:val="%4."/>
+      <w:lvlJc w:val="left"/>
+      <w:pPr>
+        <w:ind w:left="2880" w:hanging="360"/>
+      </w:pPr>
+    </w:lvl>
+    <w:lvl w:ilvl="4" w:tplc="04190019" w:tentative="1">
+      <w:start w:val="1"/>
+      <w:numFmt w:val="lowerLetter"/>
+      <w:lvlText w:val="%5."/>
+      <w:lvlJc w:val="left"/>
+      <w:pPr>
+        <w:ind w:left="3600" w:hanging="360"/>
+      </w:pPr>
+    </w:lvl>
+    <w:lvl w:ilvl="5" w:tplc="0419001B" w:tentative="1">
+      <w:start w:val="1"/>
+      <w:numFmt w:val="lowerRoman"/>
+      <w:lvlText w:val="%6."/>
+      <w:lvlJc w:val="right"/>
+      <w:pPr>
+        <w:ind w:left="4320" w:hanging="180"/>
+      </w:pPr>
+    </w:lvl>
+    <w:lvl w:ilvl="6" w:tplc="0419000F" w:tentative="1">
+      <w:start w:val="1"/>
+      <w:numFmt w:val="decimal"/>
+      <w:lvlText w:val="%7."/>
+      <w:lvlJc w:val="left"/>
+      <w:pPr>
+        <w:ind w:left="5040" w:hanging="360"/>
+      </w:pPr>
+    </w:lvl>
+    <w:lvl w:ilvl="7" w:tplc="04190019" w:tentative="1">
+      <w:start w:val="1"/>
+      <w:numFmt w:val="lowerLetter"/>
+      <w:lvlText w:val="%8."/>
+      <w:lvlJc w:val="left"/>
+      <w:pPr>
+        <w:ind w:left="5760" w:hanging="360"/>
+      </w:pPr>
+    </w:lvl>
+    <w:lvl w:ilvl="8" w:tplc="0419001B" w:tentative="1">
+      <w:start w:val="1"/>
+      <w:numFmt w:val="lowerRoman"/>
+      <w:lvlText w:val="%9."/>
+      <w:lvlJc w:val="right"/>
+      <w:pPr>
+        <w:ind w:left="6480" w:hanging="180"/>
+      </w:pPr>
+    </w:lvl>
+  </w:abstractNum>
+  <w:abstractNum w:abstractNumId="8">
     <w:nsid w:val="5A5073EF"/>
     <w:multiLevelType w:val="hybridMultilevel"/>
     <w:tmpl w:val="B4A496AC"/>
@@ -4413,7 +7876,7 @@
       </w:pPr>
     </w:lvl>
   </w:abstractNum>
-  <w:abstractNum w:abstractNumId="7">
+  <w:abstractNum w:abstractNumId="9">
     <w:nsid w:val="6CFE1510"/>
     <w:multiLevelType w:val="hybridMultilevel"/>
     <w:tmpl w:val="9602372A"/>
@@ -4526,7 +7989,7 @@
       </w:rPr>
     </w:lvl>
   </w:abstractNum>
-  <w:abstractNum w:abstractNumId="8">
+  <w:abstractNum w:abstractNumId="10">
     <w:nsid w:val="731C48EC"/>
     <w:multiLevelType w:val="hybridMultilevel"/>
     <w:tmpl w:val="57A2668C"/>
@@ -4615,7 +8078,7 @@
       </w:pPr>
     </w:lvl>
   </w:abstractNum>
-  <w:abstractNum w:abstractNumId="9">
+  <w:abstractNum w:abstractNumId="11">
     <w:nsid w:val="7C5B0F1C"/>
     <w:multiLevelType w:val="hybridMultilevel"/>
     <w:tmpl w:val="21F4FF68"/>
@@ -4705,31 +8168,37 @@
     <w:abstractNumId w:val="0"/>
   </w:num>
   <w:num w:numId="2">
+    <w:abstractNumId w:val="4"/>
+  </w:num>
+  <w:num w:numId="3">
+    <w:abstractNumId w:val="8"/>
+  </w:num>
+  <w:num w:numId="4">
+    <w:abstractNumId w:val="2"/>
+  </w:num>
+  <w:num w:numId="5">
     <w:abstractNumId w:val="3"/>
   </w:num>
-  <w:num w:numId="3">
+  <w:num w:numId="6">
+    <w:abstractNumId w:val="9"/>
+  </w:num>
+  <w:num w:numId="7">
+    <w:abstractNumId w:val="10"/>
+  </w:num>
+  <w:num w:numId="8">
+    <w:abstractNumId w:val="11"/>
+  </w:num>
+  <w:num w:numId="9">
     <w:abstractNumId w:val="6"/>
   </w:num>
-  <w:num w:numId="4">
+  <w:num w:numId="10">
+    <w:abstractNumId w:val="5"/>
+  </w:num>
+  <w:num w:numId="11">
     <w:abstractNumId w:val="1"/>
   </w:num>
-  <w:num w:numId="5">
-    <w:abstractNumId w:val="2"/>
-  </w:num>
-  <w:num w:numId="6">
+  <w:num w:numId="12">
     <w:abstractNumId w:val="7"/>
-  </w:num>
-  <w:num w:numId="7">
-    <w:abstractNumId w:val="8"/>
-  </w:num>
-  <w:num w:numId="8">
-    <w:abstractNumId w:val="9"/>
-  </w:num>
-  <w:num w:numId="9">
-    <w:abstractNumId w:val="5"/>
-  </w:num>
-  <w:num w:numId="10">
-    <w:abstractNumId w:val="4"/>
   </w:num>
 </w:numbering>
 </file>
@@ -5784,7 +9253,7 @@
 </file>
 
 <file path=customXml/itemProps1.xml><?xml version="1.0" encoding="utf-8"?>
-<ds:datastoreItem xmlns:ds="http://schemas.openxmlformats.org/officeDocument/2006/customXml" ds:itemID="{357A02D6-6BDB-4628-9AC5-1915B0CC8070}">
+<ds:datastoreItem xmlns:ds="http://schemas.openxmlformats.org/officeDocument/2006/customXml" ds:itemID="{DF4C173B-ADAA-4B72-95D7-5A2FDD326F00}">
   <ds:schemaRefs>
     <ds:schemaRef ds:uri="http://schemas.openxmlformats.org/officeDocument/2006/bibliography"/>
   </ds:schemaRefs>

</xml_diff>